<commit_message>
teorie - kapitola o shaderech
</commit_message>
<xml_diff>
--- a/BP_Zanta_v1.docx
+++ b/BP_Zanta_v1.docx
@@ -8,10 +8,10 @@
         <w:tblLook w:val="04A0" w:firstRow="1" w:lastRow="0" w:firstColumn="1" w:lastColumn="0" w:noHBand="0" w:noVBand="1"/>
       </w:tblPr>
       <w:tblGrid>
-        <w:gridCol w:w="4252"/>
-        <w:gridCol w:w="101"/>
-        <w:gridCol w:w="4151"/>
-        <w:gridCol w:w="202"/>
+        <w:gridCol w:w="4394"/>
+        <w:gridCol w:w="104"/>
+        <w:gridCol w:w="4289"/>
+        <w:gridCol w:w="209"/>
       </w:tblGrid>
       <w:tr>
         <w:trPr>
@@ -129,16 +129,7 @@
                 <w:sz w:val="28"/>
                 <w:szCs w:val="28"/>
               </w:rPr>
-              <w:t>Vizualizace digitálních dvojčat s technickými řezy v Three.js</w:t>
-            </w:r>
-            <w:r>
-              <w:rPr>
-                <w:rFonts w:ascii="Arial" w:hAnsi="Arial" w:cs="Arial"/>
-                <w:b/>
-                <w:sz w:val="28"/>
-                <w:szCs w:val="28"/>
-              </w:rPr>
-              <w:t xml:space="preserve"> </w:t>
+              <w:t xml:space="preserve">Vizualizace digitálních dvojčat s technickými řezy v Three.js </w:t>
             </w:r>
           </w:p>
           <w:p>
@@ -338,7 +329,7 @@
                 </mc:Choice>
                 <mc:Fallback>
                   <w:pict>
-                    <v:line w14:anchorId="52671776" id="Přímá spojnice 4" o:spid="_x0000_s1026" style="position:absolute;z-index:251659264;visibility:visible;mso-wrap-style:square;mso-wrap-distance-left:9pt;mso-wrap-distance-top:0;mso-wrap-distance-right:9pt;mso-wrap-distance-bottom:0;mso-position-horizontal:absolute;mso-position-horizontal-relative:text;mso-position-vertical:absolute;mso-position-vertical-relative:text" from="-6.2pt,46.25pt" to="208.25pt,46.25pt" o:gfxdata="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" strokecolor="black [3213]" strokeweight="1.25pt"/>
+                    <v:line w14:anchorId="24FC0703" id="Přímá spojnice 4" o:spid="_x0000_s1026" style="position:absolute;z-index:251659264;visibility:visible;mso-wrap-style:square;mso-wrap-distance-left:9pt;mso-wrap-distance-top:0;mso-wrap-distance-right:9pt;mso-wrap-distance-bottom:0;mso-position-horizontal:absolute;mso-position-horizontal-relative:text;mso-position-vertical:absolute;mso-position-vertical-relative:text" from="-6.2pt,46.25pt" to="208.25pt,46.25pt" o:gfxdata="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" strokecolor="black [3213]" strokeweight="1.25pt"/>
                   </w:pict>
                 </mc:Fallback>
               </mc:AlternateContent>
@@ -428,13 +419,7 @@
               <w:t xml:space="preserve"> </w:t>
             </w:r>
             <w:r>
-              <w:t>samostatně a</w:t>
-            </w:r>
-            <w:r>
-              <w:t xml:space="preserve"> </w:t>
-            </w:r>
-            <w:r>
-              <w:t>s použitím uvedené literatury.</w:t>
+              <w:t>samostatně a s použitím uvedené literatury.</w:t>
             </w:r>
             <w:r>
               <w:rPr>
@@ -466,6 +451,7 @@
               <w:rPr>
                 <w:noProof/>
               </w:rPr>
+              <w:lastRenderedPageBreak/>
               <mc:AlternateContent>
                 <mc:Choice Requires="wps">
                   <w:drawing>
@@ -529,7 +515,7 @@
                 </mc:Choice>
                 <mc:Fallback>
                   <w:pict>
-                    <v:line w14:anchorId="47EAEBBF" id="Přímá spojnice 5" o:spid="_x0000_s1026" style="position:absolute;z-index:251661312;visibility:visible;mso-wrap-style:square;mso-width-percent:0;mso-height-percent:0;mso-wrap-distance-left:9pt;mso-wrap-distance-top:0;mso-wrap-distance-right:9pt;mso-wrap-distance-bottom:0;mso-position-horizontal:absolute;mso-position-horizontal-relative:text;mso-position-vertical:absolute;mso-position-vertical-relative:text;mso-width-percent:0;mso-height-percent:0;mso-width-relative:margin;mso-height-relative:margin" from="0,50.4pt" to="214.45pt,50.4pt" o:gfxdata="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" strokecolor="black [3213]" strokeweight="1.25pt"/>
+                    <v:line w14:anchorId="47170492" id="Přímá spojnice 5" o:spid="_x0000_s1026" style="position:absolute;z-index:251661312;visibility:visible;mso-wrap-style:square;mso-width-percent:0;mso-height-percent:0;mso-wrap-distance-left:9pt;mso-wrap-distance-top:0;mso-wrap-distance-right:9pt;mso-wrap-distance-bottom:0;mso-position-horizontal:absolute;mso-position-horizontal-relative:text;mso-position-vertical:absolute;mso-position-vertical-relative:text;mso-width-percent:0;mso-height-percent:0;mso-width-relative:margin;mso-height-relative:margin" from="0,50.4pt" to="214.45pt,50.4pt" o:gfxdata="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" strokecolor="black [3213]" strokeweight="1.25pt"/>
                   </w:pict>
                 </mc:Fallback>
               </mc:AlternateContent>
@@ -553,7 +539,7 @@
               <w:rPr>
                 <w:noProof/>
               </w:rPr>
-              <w:t>6.10.2024</w:t>
+              <w:t>2.11.2024</w:t>
             </w:r>
             <w:r>
               <w:fldChar w:fldCharType="end"/>
@@ -675,7 +661,7 @@
         <w:sectPr>
           <w:footerReference w:type="default" r:id="rId8"/>
           <w:pgSz w:w="11906" w:h="16838"/>
-          <w:pgMar w:top="1701" w:right="1701" w:bottom="1701" w:left="1701" w:header="709" w:footer="709" w:gutter="0"/>
+          <w:pgMar w:top="1134" w:right="1134" w:bottom="1134" w:left="1985" w:header="709" w:footer="709" w:gutter="0"/>
           <w:cols w:space="708"/>
           <w:docGrid w:linePitch="360"/>
         </w:sectPr>
@@ -728,58 +714,141 @@
     <w:p>
       <w:pPr>
         <w:pStyle w:val="NadpisX"/>
-        <w:rPr>
-          <w:lang w:val="en-US"/>
-        </w:rPr>
-      </w:pPr>
-      <w:r>
-        <w:rPr>
-          <w:lang w:val="en-US"/>
-        </w:rPr>
+      </w:pPr>
+      <w:proofErr w:type="spellStart"/>
+      <w:r>
         <w:t>A</w:t>
       </w:r>
       <w:r>
-        <w:rPr>
-          <w:lang w:val="en-US"/>
-        </w:rPr>
         <w:t>bstract</w:t>
       </w:r>
+      <w:proofErr w:type="spellEnd"/>
     </w:p>
-    <w:p>
-      <w:pPr>
-        <w:rPr>
-          <w:lang w:val="en-US"/>
-        </w:rPr>
-      </w:pPr>
-    </w:p>
+    <w:p/>
     <w:p>
       <w:pPr>
         <w:pStyle w:val="NadpisX"/>
         <w:rPr>
           <w:sz w:val="28"/>
-          <w:lang w:val="en-US"/>
         </w:rPr>
       </w:pPr>
+      <w:proofErr w:type="spellStart"/>
       <w:r>
         <w:rPr>
           <w:sz w:val="28"/>
-          <w:lang w:val="en-US"/>
         </w:rPr>
-        <w:t>Title:</w:t>
-      </w:r>
+        <w:t>Title</w:t>
+      </w:r>
+      <w:proofErr w:type="spellEnd"/>
       <w:r>
         <w:rPr>
           <w:sz w:val="28"/>
-          <w:lang w:val="en-US"/>
+        </w:rPr>
+        <w:t>:</w:t>
+      </w:r>
+      <w:r>
+        <w:rPr>
+          <w:sz w:val="28"/>
         </w:rPr>
         <w:t xml:space="preserve"> </w:t>
       </w:r>
+      <w:proofErr w:type="spellStart"/>
       <w:r>
         <w:rPr>
           <w:sz w:val="28"/>
-          <w:lang w:val="en-US"/>
         </w:rPr>
-        <w:t>Visualization of digital twins with technical cut in Three.js</w:t>
+        <w:t>Visualization</w:t>
+      </w:r>
+      <w:proofErr w:type="spellEnd"/>
+      <w:r>
+        <w:rPr>
+          <w:sz w:val="28"/>
+        </w:rPr>
+        <w:t xml:space="preserve"> </w:t>
+      </w:r>
+      <w:proofErr w:type="spellStart"/>
+      <w:r>
+        <w:rPr>
+          <w:sz w:val="28"/>
+        </w:rPr>
+        <w:t>of</w:t>
+      </w:r>
+      <w:proofErr w:type="spellEnd"/>
+      <w:r>
+        <w:rPr>
+          <w:sz w:val="28"/>
+        </w:rPr>
+        <w:t xml:space="preserve"> </w:t>
+      </w:r>
+      <w:proofErr w:type="spellStart"/>
+      <w:r>
+        <w:rPr>
+          <w:sz w:val="28"/>
+        </w:rPr>
+        <w:t>digital</w:t>
+      </w:r>
+      <w:proofErr w:type="spellEnd"/>
+      <w:r>
+        <w:rPr>
+          <w:sz w:val="28"/>
+        </w:rPr>
+        <w:t xml:space="preserve"> </w:t>
+      </w:r>
+      <w:proofErr w:type="spellStart"/>
+      <w:r>
+        <w:rPr>
+          <w:sz w:val="28"/>
+        </w:rPr>
+        <w:t>twins</w:t>
+      </w:r>
+      <w:proofErr w:type="spellEnd"/>
+      <w:r>
+        <w:rPr>
+          <w:sz w:val="28"/>
+        </w:rPr>
+        <w:t xml:space="preserve"> </w:t>
+      </w:r>
+      <w:proofErr w:type="spellStart"/>
+      <w:r>
+        <w:rPr>
+          <w:sz w:val="28"/>
+        </w:rPr>
+        <w:t>with</w:t>
+      </w:r>
+      <w:proofErr w:type="spellEnd"/>
+      <w:r>
+        <w:rPr>
+          <w:sz w:val="28"/>
+        </w:rPr>
+        <w:t xml:space="preserve"> </w:t>
+      </w:r>
+      <w:proofErr w:type="spellStart"/>
+      <w:r>
+        <w:rPr>
+          <w:sz w:val="28"/>
+        </w:rPr>
+        <w:t>technical</w:t>
+      </w:r>
+      <w:proofErr w:type="spellEnd"/>
+      <w:r>
+        <w:rPr>
+          <w:sz w:val="28"/>
+        </w:rPr>
+        <w:t xml:space="preserve"> </w:t>
+      </w:r>
+      <w:proofErr w:type="spellStart"/>
+      <w:r>
+        <w:rPr>
+          <w:sz w:val="28"/>
+        </w:rPr>
+        <w:t>cut</w:t>
+      </w:r>
+      <w:proofErr w:type="spellEnd"/>
+      <w:r>
+        <w:rPr>
+          <w:sz w:val="28"/>
+        </w:rPr>
+        <w:t xml:space="preserve"> in Three.js</w:t>
       </w:r>
     </w:p>
     <w:p>
@@ -788,141 +857,153 @@
         <w:autoSpaceDN w:val="0"/>
         <w:adjustRightInd w:val="0"/>
         <w:spacing w:line="240" w:lineRule="auto"/>
-        <w:rPr>
-          <w:lang w:val="en-US"/>
-        </w:rPr>
       </w:pPr>
     </w:p>
     <w:p>
-      <w:pPr>
-        <w:rPr>
-          <w:lang w:val="en-US"/>
-        </w:rPr>
-      </w:pPr>
-      <w:r>
-        <w:rPr>
-          <w:lang w:val="en-US"/>
-        </w:rPr>
+      <w:r>
         <w:t>A</w:t>
       </w:r>
       <w:r>
-        <w:rPr>
-          <w:lang w:val="en-US"/>
-        </w:rPr>
         <w:t>bstrakt</w:t>
       </w:r>
       <w:r>
-        <w:rPr>
-          <w:lang w:val="en-US"/>
-        </w:rPr>
         <w:t xml:space="preserve"> v anglickém jazyce. </w:t>
       </w:r>
       <w:r>
-        <w:rPr>
-          <w:lang w:val="en-US"/>
-        </w:rPr>
         <w:t xml:space="preserve">Délka minimálně </w:t>
       </w:r>
       <w:r>
-        <w:rPr>
-          <w:lang w:val="en-US"/>
-        </w:rPr>
         <w:t xml:space="preserve">100 </w:t>
       </w:r>
       <w:r>
-        <w:rPr>
-          <w:lang w:val="en-US"/>
-        </w:rPr>
         <w:t>a m</w:t>
       </w:r>
       <w:r>
-        <w:rPr>
-          <w:lang w:val="en-US"/>
-        </w:rPr>
         <w:t>aximálně 200 slov.</w:t>
       </w:r>
       <w:r>
-        <w:rPr>
-          <w:lang w:val="en-US"/>
-        </w:rPr>
-        <w:t xml:space="preserve"> </w:t>
-      </w:r>
-      <w:r>
-        <w:rPr>
-          <w:lang w:val="en-US"/>
-        </w:rPr>
-        <w:t>Pro označení kvalifikační práce v anglickém jazyce se používají výhradně překlady „Bachelor Thesis“ pro bakalářskou práci a „Diploma Thesis“ pro práci diplomovou.</w:t>
+        <w:t xml:space="preserve"> Pro označení kvalifikační práce v anglickém jazyce se používají výhradně překlady „</w:t>
+      </w:r>
+      <w:proofErr w:type="spellStart"/>
+      <w:r>
+        <w:t>Bachelor</w:t>
+      </w:r>
+      <w:proofErr w:type="spellEnd"/>
+      <w:r>
+        <w:t xml:space="preserve"> Thesis“ pro bakalářskou práci a „</w:t>
+      </w:r>
+      <w:proofErr w:type="spellStart"/>
+      <w:r>
+        <w:t>Diploma</w:t>
+      </w:r>
+      <w:proofErr w:type="spellEnd"/>
+      <w:r>
+        <w:t xml:space="preserve"> Thesis“ pro práci diplomovou.</w:t>
       </w:r>
     </w:p>
+    <w:p/>
     <w:p>
-      <w:pPr>
-        <w:rPr>
-          <w:lang w:val="en-US"/>
-        </w:rPr>
-      </w:pPr>
-    </w:p>
-    <w:p>
       <w:r>
         <w:t xml:space="preserve">Klíčová slova: </w:t>
       </w:r>
       <w:r>
-        <w:t xml:space="preserve">Three.js, shader, norma, technický řez, </w:t>
-      </w:r>
-      <w:r>
-        <w:t>Type</w:t>
-      </w:r>
-      <w:r>
-        <w:t>Script, digitální dvojče</w:t>
+        <w:t xml:space="preserve">Three.js, </w:t>
+      </w:r>
+      <w:proofErr w:type="spellStart"/>
+      <w:r>
+        <w:t>shader</w:t>
+      </w:r>
+      <w:proofErr w:type="spellEnd"/>
+      <w:r>
+        <w:t xml:space="preserve">, norma, technický řez, </w:t>
+      </w:r>
+      <w:proofErr w:type="spellStart"/>
+      <w:r>
+        <w:t>TypeScript</w:t>
+      </w:r>
+      <w:proofErr w:type="spellEnd"/>
+      <w:r>
+        <w:t>, digitální dvojče</w:t>
       </w:r>
     </w:p>
     <w:p/>
     <w:p/>
     <w:p>
-      <w:r>
-        <w:rPr>
-          <w:lang w:val="en-US"/>
-        </w:rPr>
-        <w:t xml:space="preserve">Key words: </w:t>
-      </w:r>
-      <w:r>
-        <w:t xml:space="preserve">Three.js, shader, </w:t>
-      </w:r>
+      <w:proofErr w:type="spellStart"/>
+      <w:r>
+        <w:t>Key</w:t>
+      </w:r>
+      <w:proofErr w:type="spellEnd"/>
+      <w:r>
+        <w:t xml:space="preserve"> </w:t>
+      </w:r>
+      <w:proofErr w:type="spellStart"/>
+      <w:r>
+        <w:t>words</w:t>
+      </w:r>
+      <w:proofErr w:type="spellEnd"/>
+      <w:r>
+        <w:t xml:space="preserve">: </w:t>
+      </w:r>
+      <w:r>
+        <w:t xml:space="preserve">Three.js, </w:t>
+      </w:r>
+      <w:proofErr w:type="spellStart"/>
+      <w:r>
+        <w:t>shader</w:t>
+      </w:r>
+      <w:proofErr w:type="spellEnd"/>
+      <w:r>
+        <w:t xml:space="preserve">, </w:t>
+      </w:r>
+      <w:proofErr w:type="spellStart"/>
       <w:r>
         <w:t>norm</w:t>
       </w:r>
+      <w:proofErr w:type="spellEnd"/>
       <w:r>
         <w:t xml:space="preserve">, </w:t>
       </w:r>
-      <w:r>
-        <w:t>technical cut</w:t>
-      </w:r>
+      <w:proofErr w:type="spellStart"/>
+      <w:r>
+        <w:t>technical</w:t>
+      </w:r>
+      <w:proofErr w:type="spellEnd"/>
+      <w:r>
+        <w:t xml:space="preserve"> </w:t>
+      </w:r>
+      <w:proofErr w:type="spellStart"/>
+      <w:r>
+        <w:t>cut</w:t>
+      </w:r>
+      <w:proofErr w:type="spellEnd"/>
       <w:r>
         <w:t xml:space="preserve">, </w:t>
       </w:r>
-      <w:r>
-        <w:t>Type</w:t>
-      </w:r>
-      <w:r>
-        <w:t xml:space="preserve">Script, </w:t>
-      </w:r>
-      <w:r>
-        <w:t>digital twin</w:t>
-      </w:r>
+      <w:proofErr w:type="spellStart"/>
+      <w:r>
+        <w:t>TypeScript</w:t>
+      </w:r>
+      <w:proofErr w:type="spellEnd"/>
+      <w:r>
+        <w:t xml:space="preserve">, </w:t>
+      </w:r>
+      <w:proofErr w:type="spellStart"/>
+      <w:r>
+        <w:t>digital</w:t>
+      </w:r>
+      <w:proofErr w:type="spellEnd"/>
+      <w:r>
+        <w:t xml:space="preserve"> </w:t>
+      </w:r>
+      <w:proofErr w:type="spellStart"/>
+      <w:r>
+        <w:t>twin</w:t>
+      </w:r>
+      <w:proofErr w:type="spellEnd"/>
     </w:p>
-    <w:p>
-      <w:pPr>
-        <w:rPr>
-          <w:lang w:val="en-US"/>
-        </w:rPr>
-      </w:pPr>
-    </w:p>
-    <w:p>
-      <w:pPr>
-        <w:rPr>
-          <w:lang w:val="en-US"/>
-        </w:rPr>
-      </w:pPr>
-    </w:p>
+    <w:p/>
+    <w:p/>
     <w:p>
       <w:pPr>
         <w:spacing w:after="200"/>
@@ -1909,6 +1990,27 @@
       <w:bookmarkEnd w:id="2"/>
     </w:p>
     <w:p>
+      <w:r>
+        <w:t xml:space="preserve">V aktuální době vývoje a implementace </w:t>
+      </w:r>
+      <w:proofErr w:type="spellStart"/>
+      <w:r>
+        <w:t>industry</w:t>
+      </w:r>
+      <w:proofErr w:type="spellEnd"/>
+      <w:r>
+        <w:t xml:space="preserve"> 4.0 je čím dál tím větší snaha digitalizovat různorodé oblasti vývoje. </w:t>
+      </w:r>
+    </w:p>
+    <w:p>
+      <w:r>
+        <w:t xml:space="preserve">Jednou z těchto oblastí je </w:t>
+      </w:r>
+      <w:r>
+        <w:t xml:space="preserve">například analýza vývoje a výkonosti výrobních linek. Jelikož samotná analýza je vcelku složitá, to tedy zejména z důvodu ohromného objemu dat, které z linek chodí, je snaha tuto analýzu digitalizovat a ucelovat v rámci komplexnějších aplikací. </w:t>
+      </w:r>
+    </w:p>
+    <w:p>
       <w:pPr>
         <w:rPr>
           <w:rFonts w:ascii="Arial" w:hAnsi="Arial"/>
@@ -1920,15 +2022,6 @@
         </w:rPr>
       </w:pPr>
       <w:r>
-        <w:t>Záměrem úvodu je uvést do problematiky práce, vysvětlit důvod volby tématu práce</w:t>
-      </w:r>
-      <w:r>
-        <w:t xml:space="preserve"> </w:t>
-      </w:r>
-      <w:r>
-        <w:t xml:space="preserve">a vymezit problémovou situaci, která bude v bakalářské/diplomové práci řešena. Sepsáním zásadních částí úvodu a metodiky na začátku sepisování práce si student/ka vyjasní pojetí práce a způsob jejího zpracování. K sepsání definitivní podoby úvodu se student zpravidla vrací až po zpracování základních kapitol. </w:t>
-      </w:r>
-      <w:r>
         <w:br w:type="page"/>
       </w:r>
     </w:p>
@@ -1948,6 +2041,9 @@
         <w:t>práce</w:t>
       </w:r>
       <w:bookmarkEnd w:id="3"/>
+      <w:r>
+        <w:t xml:space="preserve"> </w:t>
+      </w:r>
     </w:p>
     <w:p>
       <w:pPr>
@@ -1966,92 +2062,22 @@
           <w:rFonts w:eastAsia="ComeniaSerif"/>
           <w:lang w:bidi="ar-SA"/>
         </w:rPr>
-        <w:t>Cílem práce je vyřešení určitého zvoleného problému, podložené získanými teoretickými poznatky. Toto propojení obecných poznatků a vlastním výzkumem/vývojem</w:t>
-      </w:r>
-      <w:r>
+        <w:t>Cílem práce je vyřešení určitého zvoleného problému, podložené získanými teoretickými poznatky. Toto propojení obecných poznatků a vlastním výzkumem/vývojem získaných poznatků je součástí popisu cílů práce. Při formulací cíle je vhodné používat tzv. aktivní slovesa (např. vytvořit, porovnat, stanovit, zpracovat apod.)</w:t>
+      </w:r>
+    </w:p>
+    <w:p>
+      <w:pPr>
         <w:rPr>
           <w:rFonts w:eastAsia="ComeniaSerif"/>
           <w:lang w:bidi="ar-SA"/>
         </w:rPr>
-        <w:t xml:space="preserve"> </w:t>
-      </w:r>
+      </w:pPr>
       <w:r>
         <w:rPr>
           <w:rFonts w:eastAsia="ComeniaSerif"/>
           <w:lang w:bidi="ar-SA"/>
         </w:rPr>
-        <w:t>získaných poznatků je součástí popisu cílů práce. Při formulací cíle je vhodné používat tzv. aktivní slovesa (např. vytvořit, porovnat, stanovit, zpracovat apod.)</w:t>
-      </w:r>
-    </w:p>
-    <w:p>
-      <w:pPr>
-        <w:rPr>
-          <w:rFonts w:eastAsia="ComeniaSerif"/>
-          <w:lang w:bidi="ar-SA"/>
-        </w:rPr>
-      </w:pPr>
-      <w:r>
-        <w:rPr>
-          <w:rFonts w:eastAsia="ComeniaSerif"/>
-          <w:lang w:bidi="ar-SA"/>
-        </w:rPr>
-        <w:t>Zvolená metodika musí být adekvátní řešenému problému. Proto je vhodné vysvětlit, proč si autor zvolil právě konkrétní přístup, a případně také vysvětlit, proč ne</w:t>
-      </w:r>
-      <w:r>
-        <w:rPr>
-          <w:rFonts w:eastAsia="ComeniaSerif"/>
-          <w:lang w:bidi="ar-SA"/>
-        </w:rPr>
-        <w:t xml:space="preserve"> </w:t>
-      </w:r>
-      <w:r>
-        <w:rPr>
-          <w:rFonts w:eastAsia="ComeniaSerif"/>
-          <w:lang w:bidi="ar-SA"/>
-        </w:rPr>
-        <w:t>nějaký jiný. Dále je vhodné si zároveň uvědomit a popsat možnosti a omezení zvoleného přístupu k problému. Součástí metodiky je popis práce se zdroji a způsob koncipování teoretické části práce. Využití nástrojů umělé inteligence při tvorbě práce je</w:t>
-      </w:r>
-      <w:r>
-        <w:rPr>
-          <w:rFonts w:eastAsia="ComeniaSerif"/>
-          <w:lang w:bidi="ar-SA"/>
-        </w:rPr>
-        <w:t xml:space="preserve"> </w:t>
-      </w:r>
-      <w:r>
-        <w:rPr>
-          <w:rFonts w:eastAsia="ComeniaSerif"/>
-          <w:lang w:bidi="ar-SA"/>
-        </w:rPr>
-        <w:t>možné, avšak pouze za předpokladu důkladného popsání metodiky jejich použití. Pokud</w:t>
-      </w:r>
-      <w:r>
-        <w:rPr>
-          <w:rFonts w:eastAsia="ComeniaSerif"/>
-          <w:lang w:bidi="ar-SA"/>
-        </w:rPr>
-        <w:t xml:space="preserve"> </w:t>
-      </w:r>
-      <w:r>
-        <w:rPr>
-          <w:rFonts w:eastAsia="ComeniaSerif"/>
-          <w:lang w:bidi="ar-SA"/>
-        </w:rPr>
-        <w:t>je součástí práce empirický výzkum, musí být uveden jeho charakter (kvalitativní,</w:t>
-      </w:r>
-      <w:r>
-        <w:rPr>
-          <w:rFonts w:eastAsia="ComeniaSerif"/>
-          <w:lang w:bidi="ar-SA"/>
-        </w:rPr>
-        <w:t xml:space="preserve"> </w:t>
-      </w:r>
-      <w:r>
-        <w:rPr>
-          <w:rFonts w:eastAsia="ComeniaSerif"/>
-          <w:lang w:bidi="ar-SA"/>
-        </w:rPr>
-        <w:t>kvantitativní). U kvantitativního výzkumu je nutné zvážit cílové skupiny šetření a velikost a strukturu reprezentativního vzorku.</w:t>
+        <w:t>Zvolená metodika musí být adekvátní řešenému problému. Proto je vhodné vysvětlit, proč si autor zvolil právě konkrétní přístup, a případně také vysvětlit, proč ne nějaký jiný. Dále je vhodné si zároveň uvědomit a popsat možnosti a omezení zvoleného přístupu k problému. Součástí metodiky je popis práce se zdroji a způsob koncipování teoretické části práce. Využití nástrojů umělé inteligence při tvorbě práce je možné, avšak pouze za předpokladu důkladného popsání metodiky jejich použití. Pokud je součástí práce empirický výzkum, musí být uveden jeho charakter (kvalitativní, kvantitativní). U kvantitativního výzkumu je nutné zvážit cílové skupiny šetření a velikost a strukturu reprezentativního vzorku.</w:t>
       </w:r>
     </w:p>
     <w:p>
@@ -2112,642 +2138,1164 @@
       <w:pPr>
         <w:pStyle w:val="Heading1"/>
       </w:pPr>
-      <w:bookmarkStart w:id="4" w:name="_Toc147739362"/>
+      <w:bookmarkStart w:id="4" w:name="_Toc147739365"/>
       <w:r>
         <w:lastRenderedPageBreak/>
-        <w:t>Vlastní text práce</w:t>
-      </w:r>
-      <w:bookmarkEnd w:id="4"/>
+        <w:t xml:space="preserve">Teoretická </w:t>
+      </w:r>
+      <w:r>
+        <w:t>východiska</w:t>
+      </w:r>
     </w:p>
     <w:p>
       <w:pPr>
+        <w:pStyle w:val="Heading2"/>
+      </w:pPr>
+      <w:r>
+        <w:t>G</w:t>
+      </w:r>
+      <w:r>
+        <w:t>rafické API</w:t>
+      </w:r>
+      <w:r>
+        <w:t xml:space="preserve"> pro web</w:t>
+      </w:r>
+    </w:p>
+    <w:p>
+      <w:r>
+        <w:t>Pro programování jakékoliv grafiky je třeba získat přístup k prostředkům GPU (</w:t>
+      </w:r>
+      <w:proofErr w:type="spellStart"/>
+      <w:r>
+        <w:t>graphical</w:t>
+      </w:r>
+      <w:proofErr w:type="spellEnd"/>
+      <w:r>
+        <w:t xml:space="preserve"> </w:t>
+      </w:r>
+      <w:proofErr w:type="spellStart"/>
+      <w:r>
+        <w:t>proses</w:t>
+      </w:r>
+      <w:proofErr w:type="spellEnd"/>
+      <w:r>
+        <w:t xml:space="preserve"> </w:t>
+      </w:r>
+      <w:proofErr w:type="spellStart"/>
+      <w:r>
+        <w:t>sing</w:t>
+      </w:r>
+      <w:proofErr w:type="spellEnd"/>
+      <w:r>
+        <w:t xml:space="preserve"> unit). Pro desktopové aplikace je možné využít </w:t>
+      </w:r>
+      <w:proofErr w:type="spellStart"/>
+      <w:r>
+        <w:t>OpenGL</w:t>
+      </w:r>
+      <w:proofErr w:type="spellEnd"/>
+      <w:r>
+        <w:t xml:space="preserve"> (open </w:t>
+      </w:r>
+      <w:proofErr w:type="spellStart"/>
+      <w:r>
+        <w:t>graphical</w:t>
+      </w:r>
+      <w:proofErr w:type="spellEnd"/>
+      <w:r>
+        <w:t xml:space="preserve"> </w:t>
+      </w:r>
+      <w:proofErr w:type="spellStart"/>
+      <w:r>
+        <w:t>library</w:t>
+      </w:r>
+      <w:proofErr w:type="spellEnd"/>
+      <w:r>
+        <w:t xml:space="preserve">), které vytváří abstrakci, tzv API. Pro web je třeba použít podobné API, které staví nad </w:t>
+      </w:r>
+      <w:proofErr w:type="spellStart"/>
+      <w:r>
+        <w:t>OpenGL</w:t>
+      </w:r>
+      <w:proofErr w:type="spellEnd"/>
+      <w:r>
+        <w:t>.</w:t>
+      </w:r>
+    </w:p>
+    <w:p>
+      <w:pPr>
+        <w:pStyle w:val="Heading3"/>
+      </w:pPr>
+      <w:proofErr w:type="spellStart"/>
+      <w:r>
+        <w:t>WebGL</w:t>
+      </w:r>
+      <w:proofErr w:type="spellEnd"/>
+    </w:p>
+    <w:p>
+      <w:proofErr w:type="spellStart"/>
+      <w:r>
+        <w:t>WebGL</w:t>
+      </w:r>
+      <w:proofErr w:type="spellEnd"/>
+      <w:r>
+        <w:t xml:space="preserve"> je</w:t>
+      </w:r>
+      <w:r>
+        <w:t xml:space="preserve"> nejznámější</w:t>
+      </w:r>
+      <w:r>
+        <w:t xml:space="preserve"> JavaScript API pro renderování 3D a 2D objektů do </w:t>
+      </w:r>
+      <w:r>
+        <w:t>HTML &lt;</w:t>
+      </w:r>
+      <w:proofErr w:type="spellStart"/>
+      <w:r>
+        <w:t>canvas</w:t>
+      </w:r>
+      <w:proofErr w:type="spellEnd"/>
+      <w:r>
+        <w:t xml:space="preserve">&gt;. </w:t>
+      </w:r>
+      <w:proofErr w:type="spellStart"/>
+      <w:r>
+        <w:t>WebGL</w:t>
+      </w:r>
+      <w:proofErr w:type="spellEnd"/>
+      <w:r>
+        <w:t xml:space="preserve"> je úzce spjato s </w:t>
+      </w:r>
+      <w:proofErr w:type="spellStart"/>
+      <w:r>
+        <w:t>OpenGL</w:t>
+      </w:r>
+      <w:proofErr w:type="spellEnd"/>
+      <w:r>
+        <w:t>, tedy API pro komunikaci s HW grafických karet. Toto spjatí s</w:t>
+      </w:r>
+      <w:r>
+        <w:t> </w:t>
+      </w:r>
+      <w:proofErr w:type="spellStart"/>
+      <w:r>
+        <w:t>OpenGL</w:t>
+      </w:r>
+      <w:proofErr w:type="spellEnd"/>
+      <w:r>
+        <w:t xml:space="preserve"> umožňuje rychlý </w:t>
+      </w:r>
+      <w:proofErr w:type="spellStart"/>
+      <w:r>
+        <w:t>render</w:t>
+      </w:r>
+      <w:proofErr w:type="spellEnd"/>
+      <w:r>
+        <w:t xml:space="preserve"> </w:t>
+      </w:r>
+      <w:proofErr w:type="spellStart"/>
+      <w:r>
+        <w:t>time</w:t>
+      </w:r>
+      <w:proofErr w:type="spellEnd"/>
+      <w:r>
+        <w:t xml:space="preserve"> i v rámci prohlížeče. </w:t>
+      </w:r>
+      <w:sdt>
+        <w:sdtPr>
+          <w:id w:val="1998759342"/>
+          <w:citation/>
+        </w:sdtPr>
+        <w:sdtContent>
+          <w:r>
+            <w:fldChar w:fldCharType="begin"/>
+          </w:r>
+          <w:r>
+            <w:instrText xml:space="preserve">CITATION 1 \n  \y  \l 1029 </w:instrText>
+          </w:r>
+          <w:r>
+            <w:fldChar w:fldCharType="separate"/>
+          </w:r>
+          <w:r>
+            <w:rPr>
+              <w:noProof/>
+            </w:rPr>
+            <w:t>(WebGL: 2D and 3D graphics for the web)</w:t>
+          </w:r>
+          <w:r>
+            <w:fldChar w:fldCharType="end"/>
+          </w:r>
+        </w:sdtContent>
+      </w:sdt>
+      <w:r>
+        <w:t>.</w:t>
+      </w:r>
+    </w:p>
+    <w:p>
+      <w:proofErr w:type="spellStart"/>
+      <w:r>
+        <w:t>WebGL</w:t>
+      </w:r>
+      <w:proofErr w:type="spellEnd"/>
+      <w:r>
+        <w:t xml:space="preserve"> tedy umožňuje práci s abstrakcí nad HW za pomocí zmiňovaného </w:t>
+      </w:r>
+      <w:proofErr w:type="spellStart"/>
+      <w:r>
+        <w:t>OpenGL</w:t>
+      </w:r>
+      <w:proofErr w:type="spellEnd"/>
+      <w:r>
+        <w:t xml:space="preserve">. Díky tomu je </w:t>
+      </w:r>
+      <w:r>
+        <w:t xml:space="preserve">práce s tímto API zjednodušená a není třeba aby uživatel byl seznámen s HW prostředky. </w:t>
+      </w:r>
+      <w:proofErr w:type="spellStart"/>
+      <w:r>
+        <w:t>WebGL</w:t>
+      </w:r>
+      <w:proofErr w:type="spellEnd"/>
+      <w:r>
+        <w:t xml:space="preserve"> využívá synchronní přístup k programování, což může způsobovat zpomalení. </w:t>
+      </w:r>
+      <w:sdt>
+        <w:sdtPr>
+          <w:id w:val="758947022"/>
+          <w:citation/>
+        </w:sdtPr>
+        <w:sdtContent>
+          <w:r>
+            <w:fldChar w:fldCharType="begin"/>
+          </w:r>
+          <w:r>
+            <w:instrText xml:space="preserve"> CITATION 2 \l 1029 </w:instrText>
+          </w:r>
+          <w:r>
+            <w:fldChar w:fldCharType="separate"/>
+          </w:r>
+          <w:r>
+            <w:rPr>
+              <w:noProof/>
+            </w:rPr>
+            <w:t>(From WebGL to WebGPU, 2023)</w:t>
+          </w:r>
+          <w:r>
+            <w:fldChar w:fldCharType="end"/>
+          </w:r>
+        </w:sdtContent>
+      </w:sdt>
+    </w:p>
+    <w:p>
+      <w:proofErr w:type="spellStart"/>
+      <w:r>
+        <w:t>WebGL</w:t>
+      </w:r>
+      <w:proofErr w:type="spellEnd"/>
+      <w:r>
+        <w:t xml:space="preserve"> má v rámci webu různé použití. Nejzřejmější je renderování 3D a 2D scén. Nicméně se také využívají např. pro urychlení operací při renderování, a to třeba při. nahrazení renderování grafů do SVG. Hlavní výhodou využití grafů a frameworků, které </w:t>
+      </w:r>
+      <w:proofErr w:type="spellStart"/>
+      <w:r>
+        <w:t>renderují</w:t>
+      </w:r>
+      <w:proofErr w:type="spellEnd"/>
+      <w:r>
+        <w:t xml:space="preserve"> grafy pomocí </w:t>
+      </w:r>
+      <w:proofErr w:type="spellStart"/>
+      <w:r>
+        <w:t>WebGL</w:t>
+      </w:r>
+      <w:proofErr w:type="spellEnd"/>
+      <w:r>
+        <w:t xml:space="preserve"> je nesrovnatelná rychlost </w:t>
+      </w:r>
+      <w:proofErr w:type="spellStart"/>
+      <w:r>
+        <w:t>vyrenderování</w:t>
+      </w:r>
+      <w:proofErr w:type="spellEnd"/>
+      <w:r>
+        <w:t xml:space="preserve"> a často snadná implementace zobrazování streamu dat.</w:t>
+      </w:r>
+    </w:p>
+    <w:p>
+      <w:pPr>
+        <w:pStyle w:val="Heading3"/>
+      </w:pPr>
+      <w:proofErr w:type="spellStart"/>
+      <w:r>
+        <w:t>Web</w:t>
+      </w:r>
+      <w:r>
+        <w:t>GPU</w:t>
+      </w:r>
+      <w:proofErr w:type="spellEnd"/>
+    </w:p>
+    <w:p>
+      <w:proofErr w:type="spellStart"/>
+      <w:r>
+        <w:t>WebGPU</w:t>
+      </w:r>
+      <w:proofErr w:type="spellEnd"/>
+      <w:r>
+        <w:t xml:space="preserve"> je aktuální nástupce </w:t>
+      </w:r>
+      <w:proofErr w:type="spellStart"/>
+      <w:r>
+        <w:t>WebGL</w:t>
+      </w:r>
+      <w:proofErr w:type="spellEnd"/>
+      <w:r>
+        <w:t xml:space="preserve">, z něj dědí většinu základních funkcionalit a staví na nich. Má za úkol vylepšovat </w:t>
+      </w:r>
+      <w:proofErr w:type="spellStart"/>
+      <w:r>
+        <w:t>WebGL</w:t>
+      </w:r>
+      <w:proofErr w:type="spellEnd"/>
+      <w:r>
+        <w:t xml:space="preserve"> např. v nahrazení synchronního přístupu za asynchronní. </w:t>
+      </w:r>
+    </w:p>
+    <w:p>
+      <w:proofErr w:type="spellStart"/>
+      <w:r>
+        <w:t>WebGPU</w:t>
+      </w:r>
+      <w:proofErr w:type="spellEnd"/>
+      <w:r>
+        <w:t xml:space="preserve"> má větší přístup k prostředkům GPU, to má za následek větší možnosti. To také umožňuje využívat GPU i k jiným úkonům než renderování a to např. složité výpočty, či simulace. </w:t>
+      </w:r>
+      <w:r>
+        <w:t>K tomu je možné využít</w:t>
+      </w:r>
+      <w:r>
+        <w:t xml:space="preserve"> </w:t>
+      </w:r>
+      <w:proofErr w:type="spellStart"/>
+      <w:r>
+        <w:t>computed</w:t>
+      </w:r>
+      <w:proofErr w:type="spellEnd"/>
+      <w:r>
+        <w:t xml:space="preserve"> </w:t>
+      </w:r>
+      <w:proofErr w:type="spellStart"/>
+      <w:r>
+        <w:t>shader</w:t>
+      </w:r>
+      <w:proofErr w:type="spellEnd"/>
+      <w:r>
+        <w:t xml:space="preserve">. Tento speciální </w:t>
+      </w:r>
+      <w:proofErr w:type="spellStart"/>
+      <w:r>
+        <w:t>shader</w:t>
+      </w:r>
+      <w:proofErr w:type="spellEnd"/>
+      <w:r>
+        <w:t xml:space="preserve"> se paralelně </w:t>
+      </w:r>
+      <w:r>
+        <w:t>zpracovává na</w:t>
+      </w:r>
+      <w:r>
+        <w:t xml:space="preserve"> stovkách až tisících vláknech</w:t>
+      </w:r>
+      <w:r>
+        <w:t>.</w:t>
+      </w:r>
+      <w:r>
+        <w:t xml:space="preserve"> </w:t>
+      </w:r>
+      <w:sdt>
+        <w:sdtPr>
+          <w:id w:val="-11611890"/>
+          <w:citation/>
+        </w:sdtPr>
+        <w:sdtContent>
+          <w:r>
+            <w:fldChar w:fldCharType="begin"/>
+          </w:r>
+          <w:r>
+            <w:instrText xml:space="preserve"> CITATION Web24 \l 1029 </w:instrText>
+          </w:r>
+          <w:r>
+            <w:fldChar w:fldCharType="separate"/>
+          </w:r>
+          <w:r>
+            <w:rPr>
+              <w:noProof/>
+            </w:rPr>
+            <w:t>(WebGPU API, 2024 )</w:t>
+          </w:r>
+          <w:r>
+            <w:fldChar w:fldCharType="end"/>
+          </w:r>
+        </w:sdtContent>
+      </w:sdt>
+    </w:p>
+    <w:p>
+      <w:r>
+        <w:t xml:space="preserve">To vše má však i nevýhodu, a to že </w:t>
+      </w:r>
+      <w:proofErr w:type="spellStart"/>
+      <w:r>
+        <w:t>WebGPU</w:t>
+      </w:r>
+      <w:proofErr w:type="spellEnd"/>
+      <w:r>
+        <w:t xml:space="preserve"> je teprve ve své </w:t>
+      </w:r>
+      <w:r>
+        <w:t xml:space="preserve">aktivní </w:t>
+      </w:r>
+      <w:r>
+        <w:t xml:space="preserve">fázi vývoje a není zdaleka tak podporovaný jako </w:t>
+      </w:r>
+      <w:proofErr w:type="spellStart"/>
+      <w:r>
+        <w:t>WebGL</w:t>
+      </w:r>
+      <w:proofErr w:type="spellEnd"/>
+      <w:r>
+        <w:t>.</w:t>
+      </w:r>
+      <w:r>
+        <w:t xml:space="preserve"> </w:t>
+      </w:r>
+      <w:r>
+        <w:t>D</w:t>
+      </w:r>
+      <w:r>
+        <w:t xml:space="preserve">alší nevýhodu je </w:t>
+      </w:r>
+      <w:r>
+        <w:t xml:space="preserve">větší komplexnost </w:t>
+      </w:r>
+      <w:r>
+        <w:lastRenderedPageBreak/>
+        <w:t xml:space="preserve">v programování na této platformě a zejména z důvodu potřeby větší znalosti a zkušenosti s víc </w:t>
+      </w:r>
+      <w:proofErr w:type="spellStart"/>
+      <w:r>
+        <w:t>low</w:t>
+      </w:r>
+      <w:proofErr w:type="spellEnd"/>
+      <w:r>
+        <w:t>-level programováním.</w:t>
+      </w:r>
+    </w:p>
+    <w:p>
+      <w:pPr>
+        <w:pStyle w:val="Heading3"/>
+      </w:pPr>
+      <w:proofErr w:type="spellStart"/>
+      <w:r>
+        <w:t>Shadery</w:t>
+      </w:r>
+      <w:proofErr w:type="spellEnd"/>
+    </w:p>
+    <w:p>
+      <w:r>
+        <w:t xml:space="preserve">V moderním přístupu programování grafiky se již nevyužívá zastaralý způsob programování pomocí fixní </w:t>
+      </w:r>
+      <w:proofErr w:type="spellStart"/>
+      <w:r>
+        <w:t>pipeline</w:t>
+      </w:r>
+      <w:proofErr w:type="spellEnd"/>
+      <w:r>
+        <w:t xml:space="preserve">, nicméně pomocí moderních </w:t>
+      </w:r>
+      <w:proofErr w:type="spellStart"/>
+      <w:r>
+        <w:t>shaderů</w:t>
+      </w:r>
+      <w:proofErr w:type="spellEnd"/>
+      <w:r>
+        <w:t xml:space="preserve"> Fixní </w:t>
+      </w:r>
+      <w:proofErr w:type="spellStart"/>
+      <w:r>
+        <w:t>pipeline</w:t>
+      </w:r>
+      <w:proofErr w:type="spellEnd"/>
+      <w:r>
+        <w:t xml:space="preserve"> se již nevyužívá od verze </w:t>
+      </w:r>
+      <w:proofErr w:type="spellStart"/>
+      <w:r>
+        <w:t>OpenGL</w:t>
+      </w:r>
+      <w:proofErr w:type="spellEnd"/>
+      <w:r>
+        <w:t xml:space="preserve"> 3.0, aktuálně se tomuto přístupu říká </w:t>
+      </w:r>
+      <w:proofErr w:type="spellStart"/>
+      <w:r>
         <w:rPr>
-          <w:rFonts w:eastAsia="ComeniaSerif"/>
-          <w:lang w:bidi="ar-SA"/>
+          <w:i/>
+          <w:iCs/>
         </w:rPr>
-      </w:pPr>
+        <w:t>legacy</w:t>
+      </w:r>
+      <w:proofErr w:type="spellEnd"/>
       <w:r>
         <w:rPr>
-          <w:rFonts w:eastAsia="ComeniaSerif"/>
-          <w:lang w:bidi="ar-SA"/>
-        </w:rPr>
-        <w:t>Součástí vlastního textu práce je zpravidla zpracování stručného přehledu znalostí,</w:t>
-      </w:r>
-      <w:r>
-        <w:rPr>
-          <w:rFonts w:eastAsia="ComeniaSerif"/>
-          <w:lang w:bidi="ar-SA"/>
+          <w:i/>
+          <w:iCs/>
         </w:rPr>
         <w:t xml:space="preserve"> </w:t>
       </w:r>
+      <w:proofErr w:type="spellStart"/>
       <w:r>
         <w:rPr>
-          <w:rFonts w:eastAsia="ComeniaSerif"/>
-          <w:lang w:bidi="ar-SA"/>
+          <w:i/>
+          <w:iCs/>
         </w:rPr>
-        <w:t>které se bezprostředně vážou k řešené problematice. Bývá užitečné charakterizovat</w:t>
+        <w:t>OpenGL</w:t>
+      </w:r>
+      <w:proofErr w:type="spellEnd"/>
+      <w:r>
+        <w:rPr>
+          <w:i/>
+          <w:iCs/>
+        </w:rPr>
+        <w:t xml:space="preserve">. </w:t>
+      </w:r>
+      <w:r>
+        <w:t xml:space="preserve">Specifické funkce </w:t>
+      </w:r>
+      <w:proofErr w:type="spellStart"/>
+      <w:r>
+        <w:t>legacy</w:t>
+      </w:r>
+      <w:proofErr w:type="spellEnd"/>
+      <w:r>
+        <w:t xml:space="preserve"> </w:t>
+      </w:r>
+      <w:proofErr w:type="spellStart"/>
+      <w:r>
+        <w:t>OpenGL</w:t>
+      </w:r>
+      <w:proofErr w:type="spellEnd"/>
+      <w:r>
+        <w:t xml:space="preserve"> je možné najít i v novějších verzích moderního </w:t>
+      </w:r>
+      <w:proofErr w:type="spellStart"/>
+      <w:r>
+        <w:t>OpenGL</w:t>
+      </w:r>
+      <w:proofErr w:type="spellEnd"/>
+      <w:r>
+        <w:t>, nicméně dle oficiální dokumentace není vhodné jej již využívat.</w:t>
       </w:r>
     </w:p>
     <w:p>
       <w:pPr>
-        <w:rPr>
-          <w:rFonts w:eastAsia="ComeniaSerif"/>
-          <w:lang w:bidi="ar-SA"/>
-        </w:rPr>
-      </w:pPr>
-      <w:r>
-        <w:rPr>
-          <w:rFonts w:eastAsia="ComeniaSerif"/>
-          <w:lang w:bidi="ar-SA"/>
-        </w:rPr>
-        <w:t>historický vývoj řešení problému či tématu (zejména potřebné při řešení problému z</w:t>
-      </w:r>
-      <w:r>
-        <w:rPr>
-          <w:rFonts w:eastAsia="ComeniaSerif"/>
-          <w:lang w:bidi="ar-SA"/>
-        </w:rPr>
+        <w:ind w:firstLine="576"/>
+      </w:pPr>
+      <w:r>
+        <w:t xml:space="preserve">Hlavními důvody, proč se vyhnout při vývoji </w:t>
+      </w:r>
+      <w:proofErr w:type="spellStart"/>
+      <w:r>
+        <w:t>legacy</w:t>
+      </w:r>
+      <w:proofErr w:type="spellEnd"/>
+      <w:r>
         <w:t xml:space="preserve"> </w:t>
       </w:r>
-      <w:r>
-        <w:rPr>
-          <w:rFonts w:eastAsia="ComeniaSerif"/>
-          <w:lang w:bidi="ar-SA"/>
-        </w:rPr>
-        <w:t>praxe). Student vychází z relevantních zdrojů, dokumentujících stav zkoumané oblasti. Žádoucí je vycházet zejména z odborných článků a publikací.</w:t>
-      </w:r>
+      <w:proofErr w:type="spellStart"/>
+      <w:r>
+        <w:t>OpenGL</w:t>
+      </w:r>
+      <w:proofErr w:type="spellEnd"/>
+      <w:r>
+        <w:t xml:space="preserve"> a místo něj využívat </w:t>
+      </w:r>
+      <w:proofErr w:type="spellStart"/>
+      <w:r>
+        <w:t>shadery</w:t>
+      </w:r>
+      <w:proofErr w:type="spellEnd"/>
+      <w:r>
+        <w:t xml:space="preserve"> je hned několik. </w:t>
+      </w:r>
+      <w:r>
+        <w:t xml:space="preserve">Nejzásadnějším </w:t>
+      </w:r>
+      <w:r>
+        <w:t>důvodem je</w:t>
+      </w:r>
+      <w:r>
+        <w:t xml:space="preserve"> nejspíš</w:t>
+      </w:r>
+      <w:r>
+        <w:t xml:space="preserve"> výkon aplikace, to zejména díky způsobu předávání vertex atributů, tedy setu vlastností jednotlivých bodů na daném 2D nebo 3D modelu.</w:t>
+      </w:r>
+      <w:r>
+        <w:t xml:space="preserve"> Ten se ve fixní </w:t>
+      </w:r>
+      <w:proofErr w:type="spellStart"/>
+      <w:r>
+        <w:t>pipeline</w:t>
+      </w:r>
+      <w:proofErr w:type="spellEnd"/>
+      <w:r>
+        <w:t xml:space="preserve"> GPU předával, každý </w:t>
+      </w:r>
+      <w:proofErr w:type="spellStart"/>
+      <w:r>
+        <w:t>frame</w:t>
+      </w:r>
+      <w:proofErr w:type="spellEnd"/>
+      <w:r>
+        <w:t xml:space="preserve">, to je s využitím moderního přístupu zjednodušeno a díky </w:t>
+      </w:r>
+      <w:proofErr w:type="spellStart"/>
+      <w:r>
+        <w:t>shaderům</w:t>
+      </w:r>
+      <w:proofErr w:type="spellEnd"/>
+      <w:r>
+        <w:t xml:space="preserve"> je možné tyto vlastnosti předat pouze jednou.  Dalším důvodem je flexibilita využití </w:t>
+      </w:r>
+      <w:proofErr w:type="spellStart"/>
+      <w:r>
+        <w:t>shaderů</w:t>
+      </w:r>
+      <w:proofErr w:type="spellEnd"/>
+      <w:r>
+        <w:t xml:space="preserve"> a to zejména v možnosti předávání malých programů do GPU, kde je díky ohromnému výkonu možné rychle</w:t>
+      </w:r>
+      <w:r>
+        <w:t xml:space="preserve"> a </w:t>
+      </w:r>
+      <w:proofErr w:type="spellStart"/>
+      <w:r>
+        <w:t>real-timově</w:t>
+      </w:r>
+      <w:proofErr w:type="spellEnd"/>
+      <w:r>
+        <w:t xml:space="preserve"> zpracovat, tyto programy se nazývají </w:t>
+      </w:r>
+      <w:proofErr w:type="spellStart"/>
+      <w:r>
+        <w:t>shadery</w:t>
+      </w:r>
+      <w:proofErr w:type="spellEnd"/>
+      <w:r>
+        <w:t xml:space="preserve">. Díky těmto </w:t>
+      </w:r>
+      <w:proofErr w:type="spellStart"/>
+      <w:r>
+        <w:t>shaderům</w:t>
+      </w:r>
+      <w:proofErr w:type="spellEnd"/>
+      <w:r>
+        <w:t xml:space="preserve"> je možné vytvářet mnohem komplexnější </w:t>
+      </w:r>
+      <w:r>
+        <w:t>vizuální efekty</w:t>
+      </w:r>
+      <w:r>
+        <w:t>, a to například osvětlení.</w:t>
+      </w:r>
+      <w:r>
+        <w:t xml:space="preserve"> Veškerý </w:t>
+      </w:r>
+      <w:proofErr w:type="spellStart"/>
+      <w:r>
+        <w:t>shader</w:t>
+      </w:r>
+      <w:proofErr w:type="spellEnd"/>
+      <w:r>
+        <w:t xml:space="preserve"> </w:t>
+      </w:r>
+      <w:proofErr w:type="spellStart"/>
+      <w:r>
+        <w:t>code</w:t>
+      </w:r>
+      <w:proofErr w:type="spellEnd"/>
+      <w:r>
+        <w:t xml:space="preserve"> se píše pomocí speciálního jazyku GLSL</w:t>
+      </w:r>
+      <w:r>
+        <w:t xml:space="preserve"> </w:t>
+      </w:r>
+      <w:sdt>
+        <w:sdtPr>
+          <w:id w:val="-1469357258"/>
+          <w:citation/>
+        </w:sdtPr>
+        <w:sdtContent>
+          <w:r>
+            <w:fldChar w:fldCharType="begin"/>
+          </w:r>
+          <w:r>
+            <w:instrText xml:space="preserve"> CITATION LegacyOpenGL \l 1029 </w:instrText>
+          </w:r>
+          <w:r>
+            <w:fldChar w:fldCharType="separate"/>
+          </w:r>
+          <w:r>
+            <w:rPr>
+              <w:noProof/>
+            </w:rPr>
+            <w:t>(Legacy OpenGL, 2016)</w:t>
+          </w:r>
+          <w:r>
+            <w:fldChar w:fldCharType="end"/>
+          </w:r>
+        </w:sdtContent>
+      </w:sdt>
     </w:p>
     <w:p>
       <w:pPr>
-        <w:rPr>
-          <w:rFonts w:eastAsia="ComeniaSerif"/>
-          <w:lang w:bidi="ar-SA"/>
-        </w:rPr>
-      </w:pPr>
-      <w:r>
-        <w:rPr>
-          <w:rFonts w:eastAsia="ComeniaSerif"/>
-          <w:lang w:bidi="ar-SA"/>
-        </w:rPr>
-        <w:t>V další části student představuje vlastní řešení problému a dokládá jej zpravidla</w:t>
-      </w:r>
+        <w:pStyle w:val="Heading4"/>
+      </w:pPr>
+      <w:r>
+        <w:t xml:space="preserve"> Vertex </w:t>
+      </w:r>
+      <w:proofErr w:type="spellStart"/>
+      <w:r>
+        <w:t>Shader</w:t>
+      </w:r>
+      <w:proofErr w:type="spellEnd"/>
     </w:p>
     <w:p>
-      <w:pPr>
-        <w:rPr>
-          <w:rFonts w:eastAsia="ComeniaSerif"/>
-          <w:lang w:bidi="ar-SA"/>
-        </w:rPr>
-      </w:pPr>
-      <w:r>
-        <w:rPr>
-          <w:rFonts w:eastAsia="ComeniaSerif"/>
-          <w:lang w:bidi="ar-SA"/>
-        </w:rPr>
-        <w:t xml:space="preserve">v několika kapitolách. Podle charakteru práce musí student uvážit, zda informace netextové povahy (data, tabulky, obrázky atd.) bude uvádět pouze v textu, nebo je částečně zařadí až za celou práci ve formě příloh (např. rozsáhlejší fotografická dokumentace). </w:t>
-      </w:r>
-      <w:r>
-        <w:rPr>
-          <w:rFonts w:eastAsia="ComeniaSerif"/>
-          <w:lang w:bidi="ar-SA"/>
-        </w:rPr>
-        <w:t xml:space="preserve"> </w:t>
+      <w:r>
+        <w:t xml:space="preserve">Jak již jejich název napovídá vertex </w:t>
+      </w:r>
+      <w:proofErr w:type="spellStart"/>
+      <w:r>
+        <w:t>shadery</w:t>
+      </w:r>
+      <w:proofErr w:type="spellEnd"/>
+      <w:r>
+        <w:t xml:space="preserve"> se zabývají manipulací s jednotlivým vertexy. Je to jeden ze dvou základních </w:t>
+      </w:r>
+      <w:proofErr w:type="spellStart"/>
+      <w:r>
+        <w:t>shaderů</w:t>
+      </w:r>
+      <w:proofErr w:type="spellEnd"/>
+      <w:r>
+        <w:t>, který se v moderní grafice používá. Princip je takový, že na inputu dostane jeden vertex, ten následovně zpracuje a na výstupu dopět dostane jeden zpracovaný vertex. Je třeba aby byl zachován poměr 1:1 vstupních a výstupních vertexů. Také je možné je využít k </w:t>
+      </w:r>
+      <w:proofErr w:type="spellStart"/>
+      <w:r>
+        <w:t>pre-processingu</w:t>
+      </w:r>
+      <w:proofErr w:type="spellEnd"/>
+      <w:r>
+        <w:t xml:space="preserve">, aby následující </w:t>
+      </w:r>
+      <w:proofErr w:type="spellStart"/>
+      <w:r>
+        <w:t>shadery</w:t>
+      </w:r>
+      <w:proofErr w:type="spellEnd"/>
+      <w:r>
+        <w:t xml:space="preserve"> mohli dělat další operace. </w:t>
       </w:r>
     </w:p>
     <w:p>
-      <w:pPr>
-        <w:rPr>
-          <w:rFonts w:eastAsia="ComeniaSerif"/>
-          <w:lang w:bidi="ar-SA"/>
-        </w:rPr>
-      </w:pPr>
-      <w:r>
-        <w:rPr>
-          <w:rFonts w:eastAsia="ComeniaSerif"/>
-          <w:lang w:bidi="ar-SA"/>
-        </w:rPr>
-        <w:t>V celém textu práce je používáno pasivum („je uvedeno“, „bylo zjištěno“, „výzkum byl proveden“, „pro programování byl zvolen“, …). Osobní formu (1. i 2. os. č. mn. a 1. os. č. j.) lze</w:t>
-      </w:r>
-      <w:r>
-        <w:rPr>
-          <w:rFonts w:eastAsia="ComeniaSerif"/>
-          <w:lang w:bidi="ar-SA"/>
-        </w:rPr>
+      <w:r>
+        <w:tab/>
+        <w:t xml:space="preserve">Tímto </w:t>
+      </w:r>
+      <w:proofErr w:type="spellStart"/>
+      <w:r>
+        <w:t>pre-procesingem</w:t>
+      </w:r>
+      <w:proofErr w:type="spellEnd"/>
+      <w:r>
+        <w:t xml:space="preserve"> je většinou myšleno to, že vertex </w:t>
+      </w:r>
+      <w:proofErr w:type="spellStart"/>
+      <w:r>
+        <w:t>shader</w:t>
+      </w:r>
+      <w:proofErr w:type="spellEnd"/>
+      <w:r>
+        <w:t xml:space="preserve"> umožňuje dopočítání dalších atributů, například dopočítání normál pro jednotlivé vertexy následovně slouží k výpočtům souvisejících s osvětlením či normálovými texturami.</w:t>
+      </w:r>
+      <w:r>
         <w:t xml:space="preserve"> </w:t>
       </w:r>
-      <w:r>
-        <w:rPr>
-          <w:rFonts w:eastAsia="ComeniaSerif"/>
-          <w:lang w:bidi="ar-SA"/>
-        </w:rPr>
-        <w:t>výjimečně použít pouze v úvodu práce (typicky ve spojení s motivací ke zpracování práce a</w:t>
-      </w:r>
-      <w:r>
-        <w:rPr>
-          <w:rFonts w:eastAsia="ComeniaSerif"/>
-          <w:lang w:bidi="ar-SA"/>
-        </w:rPr>
-        <w:t xml:space="preserve"> </w:t>
-      </w:r>
-      <w:r>
-        <w:rPr>
-          <w:rFonts w:eastAsia="ComeniaSerif"/>
-          <w:lang w:bidi="ar-SA"/>
-        </w:rPr>
-        <w:t>předpoklady autora pro její zpracování). Není vhodné používat ani tzv. přenesenou první</w:t>
-      </w:r>
-      <w:r>
-        <w:rPr>
-          <w:rFonts w:eastAsia="ComeniaSerif"/>
-          <w:lang w:bidi="ar-SA"/>
-        </w:rPr>
-        <w:t xml:space="preserve"> </w:t>
-      </w:r>
-      <w:r>
-        <w:rPr>
-          <w:rFonts w:eastAsia="ComeniaSerif"/>
-          <w:lang w:bidi="ar-SA"/>
-        </w:rPr>
-        <w:t>osobu, např. ne „autor se rozhodl“, „autor dospěl k názoru“.</w:t>
-      </w:r>
+      <w:sdt>
+        <w:sdtPr>
+          <w:id w:val="-370301231"/>
+          <w:citation/>
+        </w:sdtPr>
+        <w:sdtContent>
+          <w:r>
+            <w:fldChar w:fldCharType="begin"/>
+          </w:r>
+          <w:r>
+            <w:instrText xml:space="preserve"> CITATION VertexShader \l 1029 </w:instrText>
+          </w:r>
+          <w:r>
+            <w:fldChar w:fldCharType="separate"/>
+          </w:r>
+          <w:r>
+            <w:rPr>
+              <w:noProof/>
+            </w:rPr>
+            <w:t>(Vertex Shader, 2017)</w:t>
+          </w:r>
+          <w:r>
+            <w:fldChar w:fldCharType="end"/>
+          </w:r>
+        </w:sdtContent>
+      </w:sdt>
     </w:p>
     <w:p>
       <w:pPr>
-        <w:rPr>
-          <w:rFonts w:eastAsia="ComeniaSerif"/>
-          <w:lang w:bidi="ar-SA"/>
-        </w:rPr>
-      </w:pPr>
-      <w:r>
-        <w:rPr>
-          <w:rFonts w:eastAsia="ComeniaSerif"/>
-          <w:lang w:bidi="ar-SA"/>
-        </w:rPr>
-        <w:t>Autor závěrečné práce je povinen zajistit, aby text práce byl z hlediska stylistického</w:t>
-      </w:r>
-    </w:p>
-    <w:p>
-      <w:pPr>
-        <w:rPr>
-          <w:rFonts w:eastAsia="ComeniaSerif"/>
-          <w:lang w:bidi="ar-SA"/>
-        </w:rPr>
-      </w:pPr>
-      <w:r>
-        <w:rPr>
-          <w:rFonts w:eastAsia="ComeniaSerif"/>
-          <w:lang w:bidi="ar-SA"/>
-        </w:rPr>
-        <w:t>a pravopisného na odpovídající úrovni. Nesplnění této povinnosti (zejména výskyt většího</w:t>
-      </w:r>
-      <w:r>
-        <w:rPr>
-          <w:rFonts w:eastAsia="ComeniaSerif"/>
-          <w:lang w:bidi="ar-SA"/>
-        </w:rPr>
-        <w:t xml:space="preserve"> </w:t>
-      </w:r>
-      <w:r>
-        <w:rPr>
-          <w:rFonts w:eastAsia="ComeniaSerif"/>
-          <w:lang w:bidi="ar-SA"/>
-        </w:rPr>
-        <w:t>množství pravopisných chyb v textu) je důvodem k výraznému snížení známky až nedoporučení práce k obhajobě. Úprava, vzhled a přehlednost jsou nedílnou součástí hodnocení závěrečné práce.</w:t>
-      </w:r>
-    </w:p>
-    <w:p>
-      <w:pPr>
-        <w:rPr>
-          <w:rFonts w:eastAsia="ComeniaSerif"/>
-          <w:lang w:bidi="ar-SA"/>
-        </w:rPr>
-      </w:pPr>
-      <w:r>
-        <w:rPr>
-          <w:rFonts w:eastAsia="ComeniaSerif"/>
-          <w:lang w:bidi="ar-SA"/>
-        </w:rPr>
-        <w:t xml:space="preserve">Více podrobností v kurzu MES – Metodologický seminář. </w:t>
-      </w:r>
-    </w:p>
-    <w:p>
-      <w:pPr>
-        <w:pStyle w:val="Heading2"/>
-      </w:pPr>
-      <w:bookmarkStart w:id="5" w:name="_Toc147739363"/>
-      <w:r>
-        <w:t>Podkapitola</w:t>
-      </w:r>
-      <w:bookmarkEnd w:id="5"/>
-    </w:p>
-    <w:p>
-      <w:r>
-        <w:t>Vlastní text práce.</w:t>
-      </w:r>
-    </w:p>
-    <w:p>
-      <w:pPr>
+        <w:spacing w:line="240" w:lineRule="auto"/>
+        <w:jc w:val="left"/>
         <w:rPr>
           <w:b/>
-        </w:rPr>
-      </w:pPr>
-      <w:bookmarkStart w:id="6" w:name="_Toc348517268"/>
-      <w:r>
-        <w:rPr>
-          <w:b/>
-        </w:rPr>
-        <w:t xml:space="preserve">Tabulka </w:t>
-      </w:r>
-      <w:r>
-        <w:rPr>
-          <w:b/>
-        </w:rPr>
-        <w:fldChar w:fldCharType="begin"/>
-      </w:r>
-      <w:r>
-        <w:rPr>
-          <w:b/>
-        </w:rPr>
-        <w:instrText xml:space="preserve"> SEQ Tabulka \* ARABIC </w:instrText>
-      </w:r>
-      <w:r>
-        <w:rPr>
-          <w:b/>
-        </w:rPr>
-        <w:fldChar w:fldCharType="separate"/>
-      </w:r>
-      <w:r>
-        <w:rPr>
-          <w:b/>
-          <w:noProof/>
-        </w:rPr>
-        <w:t>1</w:t>
-      </w:r>
-      <w:r>
-        <w:rPr>
-          <w:b/>
-          <w:noProof/>
-        </w:rPr>
-        <w:fldChar w:fldCharType="end"/>
-      </w:r>
-      <w:r>
-        <w:rPr>
-          <w:b/>
-        </w:rPr>
-        <w:t xml:space="preserve"> Název tabulky</w:t>
-      </w:r>
-      <w:r>
-        <w:rPr>
-          <w:b/>
-        </w:rPr>
-        <w:t>.</w:t>
-      </w:r>
-      <w:bookmarkEnd w:id="6"/>
-      <w:r>
-        <w:rPr>
-          <w:b/>
-        </w:rPr>
-        <w:t xml:space="preserve"> </w:t>
-      </w:r>
-      <w:r>
-        <w:rPr>
-          <w:b/>
-        </w:rPr>
-        <w:t>Zdroj: citace zdroje, nebo autor, vlastní zpracování</w:t>
-      </w:r>
-    </w:p>
-    <w:p>
-      <w:pPr>
-        <w:pStyle w:val="Caption"/>
-        <w:keepNext/>
-        <w:jc w:val="left"/>
-      </w:pPr>
-    </w:p>
-    <w:tbl>
-      <w:tblPr>
-        <w:tblW w:w="0" w:type="auto"/>
-        <w:tblBorders>
-          <w:top w:val="single" w:sz="4" w:space="0" w:color="auto"/>
-          <w:left w:val="single" w:sz="4" w:space="0" w:color="auto"/>
-          <w:bottom w:val="single" w:sz="4" w:space="0" w:color="auto"/>
-          <w:right w:val="single" w:sz="4" w:space="0" w:color="auto"/>
-          <w:insideH w:val="single" w:sz="4" w:space="0" w:color="auto"/>
-          <w:insideV w:val="single" w:sz="4" w:space="0" w:color="auto"/>
-        </w:tblBorders>
-        <w:tblLook w:val="04A0" w:firstRow="1" w:lastRow="0" w:firstColumn="1" w:lastColumn="0" w:noHBand="0" w:noVBand="1"/>
-      </w:tblPr>
-      <w:tblGrid>
-        <w:gridCol w:w="2161"/>
-        <w:gridCol w:w="2161"/>
-        <w:gridCol w:w="2161"/>
-        <w:gridCol w:w="2161"/>
-      </w:tblGrid>
-      <w:tr>
-        <w:tc>
-          <w:tcPr>
-            <w:tcW w:w="2161" w:type="dxa"/>
-            <w:shd w:val="clear" w:color="auto" w:fill="auto"/>
-          </w:tcPr>
-          <w:p/>
-        </w:tc>
-        <w:tc>
-          <w:tcPr>
-            <w:tcW w:w="2161" w:type="dxa"/>
-            <w:shd w:val="clear" w:color="auto" w:fill="auto"/>
-          </w:tcPr>
-          <w:p/>
-        </w:tc>
-        <w:tc>
-          <w:tcPr>
-            <w:tcW w:w="2161" w:type="dxa"/>
-            <w:shd w:val="clear" w:color="auto" w:fill="auto"/>
-          </w:tcPr>
-          <w:p/>
-        </w:tc>
-        <w:tc>
-          <w:tcPr>
-            <w:tcW w:w="2161" w:type="dxa"/>
-            <w:shd w:val="clear" w:color="auto" w:fill="auto"/>
-          </w:tcPr>
-          <w:p/>
-        </w:tc>
-      </w:tr>
-      <w:tr>
-        <w:tc>
-          <w:tcPr>
-            <w:tcW w:w="2161" w:type="dxa"/>
-            <w:shd w:val="clear" w:color="auto" w:fill="auto"/>
-          </w:tcPr>
-          <w:p/>
-        </w:tc>
-        <w:tc>
-          <w:tcPr>
-            <w:tcW w:w="2161" w:type="dxa"/>
-            <w:shd w:val="clear" w:color="auto" w:fill="auto"/>
-          </w:tcPr>
-          <w:p/>
-        </w:tc>
-        <w:tc>
-          <w:tcPr>
-            <w:tcW w:w="2161" w:type="dxa"/>
-            <w:shd w:val="clear" w:color="auto" w:fill="auto"/>
-          </w:tcPr>
-          <w:p/>
-        </w:tc>
-        <w:tc>
-          <w:tcPr>
-            <w:tcW w:w="2161" w:type="dxa"/>
-            <w:shd w:val="clear" w:color="auto" w:fill="auto"/>
-          </w:tcPr>
-          <w:p/>
-        </w:tc>
-      </w:tr>
-      <w:tr>
-        <w:tc>
-          <w:tcPr>
-            <w:tcW w:w="2161" w:type="dxa"/>
-            <w:shd w:val="clear" w:color="auto" w:fill="auto"/>
-          </w:tcPr>
-          <w:p/>
-        </w:tc>
-        <w:tc>
-          <w:tcPr>
-            <w:tcW w:w="2161" w:type="dxa"/>
-            <w:shd w:val="clear" w:color="auto" w:fill="auto"/>
-          </w:tcPr>
-          <w:p/>
-        </w:tc>
-        <w:tc>
-          <w:tcPr>
-            <w:tcW w:w="2161" w:type="dxa"/>
-            <w:shd w:val="clear" w:color="auto" w:fill="auto"/>
-          </w:tcPr>
-          <w:p/>
-        </w:tc>
-        <w:tc>
-          <w:tcPr>
-            <w:tcW w:w="2161" w:type="dxa"/>
-            <w:shd w:val="clear" w:color="auto" w:fill="auto"/>
-          </w:tcPr>
-          <w:p/>
-        </w:tc>
-      </w:tr>
-      <w:tr>
-        <w:tc>
-          <w:tcPr>
-            <w:tcW w:w="2161" w:type="dxa"/>
-            <w:shd w:val="clear" w:color="auto" w:fill="auto"/>
-          </w:tcPr>
-          <w:p/>
-        </w:tc>
-        <w:tc>
-          <w:tcPr>
-            <w:tcW w:w="2161" w:type="dxa"/>
-            <w:shd w:val="clear" w:color="auto" w:fill="auto"/>
-          </w:tcPr>
-          <w:p/>
-        </w:tc>
-        <w:tc>
-          <w:tcPr>
-            <w:tcW w:w="2161" w:type="dxa"/>
-            <w:shd w:val="clear" w:color="auto" w:fill="auto"/>
-          </w:tcPr>
-          <w:p/>
-        </w:tc>
-        <w:tc>
-          <w:tcPr>
-            <w:tcW w:w="2161" w:type="dxa"/>
-            <w:shd w:val="clear" w:color="auto" w:fill="auto"/>
-          </w:tcPr>
-          <w:p/>
-        </w:tc>
-      </w:tr>
-    </w:tbl>
-    <w:p>
-      <w:pPr>
-        <w:pStyle w:val="Heading3"/>
-      </w:pPr>
-      <w:bookmarkStart w:id="7" w:name="_Toc147739364"/>
-      <w:r>
-        <w:t>Podřazená podkapitola</w:t>
-      </w:r>
-      <w:bookmarkEnd w:id="7"/>
-    </w:p>
-    <w:p>
-      <w:r>
-        <w:t>Vlastní text práce.</w:t>
-      </w:r>
-    </w:p>
-    <w:p>
-      <w:pPr>
-        <w:keepNext/>
-        <w:spacing w:after="200" w:line="276" w:lineRule="auto"/>
-        <w:jc w:val="left"/>
-      </w:pPr>
-      <w:r>
-        <w:rPr>
-          <w:noProof/>
-        </w:rPr>
-        <w:lastRenderedPageBreak/>
-        <w:drawing>
-          <wp:inline distT="0" distB="0" distL="0" distR="0" wp14:anchorId="42A98A99" wp14:editId="7D36D5B6">
-            <wp:extent cx="5400040" cy="901065"/>
-            <wp:effectExtent l="0" t="0" r="0" b="0"/>
-            <wp:docPr id="3" name="Obrázek 3"/>
-            <wp:cNvGraphicFramePr>
-              <a:graphicFrameLocks xmlns:a="http://schemas.openxmlformats.org/drawingml/2006/main" noChangeAspect="1"/>
-            </wp:cNvGraphicFramePr>
-            <a:graphic xmlns:a="http://schemas.openxmlformats.org/drawingml/2006/main">
-              <a:graphicData uri="http://schemas.openxmlformats.org/drawingml/2006/picture">
-                <pic:pic xmlns:pic="http://schemas.openxmlformats.org/drawingml/2006/picture">
-                  <pic:nvPicPr>
-                    <pic:cNvPr id="3" name="logolink_NPO_RGB.png"/>
-                    <pic:cNvPicPr/>
-                  </pic:nvPicPr>
-                  <pic:blipFill>
-                    <a:blip r:embed="rId11" cstate="print">
-                      <a:extLst>
-                        <a:ext uri="{28A0092B-C50C-407E-A947-70E740481C1C}">
-                          <a14:useLocalDpi xmlns:a14="http://schemas.microsoft.com/office/drawing/2010/main" val="0"/>
-                        </a:ext>
-                      </a:extLst>
-                    </a:blip>
-                    <a:stretch>
-                      <a:fillRect/>
-                    </a:stretch>
-                  </pic:blipFill>
-                  <pic:spPr>
-                    <a:xfrm>
-                      <a:off x="0" y="0"/>
-                      <a:ext cx="5400040" cy="901065"/>
-                    </a:xfrm>
-                    <a:prstGeom prst="rect">
-                      <a:avLst/>
-                    </a:prstGeom>
-                  </pic:spPr>
-                </pic:pic>
-              </a:graphicData>
-            </a:graphic>
-          </wp:inline>
-        </w:drawing>
-      </w:r>
-    </w:p>
-    <w:p>
-      <w:pPr>
-        <w:pStyle w:val="Caption"/>
-        <w:jc w:val="left"/>
-        <w:rPr>
-          <w:rFonts w:ascii="Arial" w:hAnsi="Arial"/>
-          <w:b w:val="0"/>
-          <w:bCs w:val="0"/>
-          <w:i/>
-          <w:iCs/>
+          <w:bCs/>
           <w:sz w:val="28"/>
           <w:szCs w:val="28"/>
         </w:rPr>
       </w:pPr>
-      <w:bookmarkStart w:id="8" w:name="_Toc348517265"/>
-      <w:r>
-        <w:t xml:space="preserve">Obr. </w:t>
-      </w:r>
-      <w:fldSimple w:instr=" SEQ Obr. \* ARABIC ">
-        <w:r>
-          <w:rPr>
-            <w:noProof/>
-          </w:rPr>
-          <w:t>1</w:t>
-        </w:r>
-      </w:fldSimple>
-      <w:r>
-        <w:t xml:space="preserve"> </w:t>
-      </w:r>
-      <w:r>
-        <w:t>Název obrázku/grafu/fotografie</w:t>
-      </w:r>
-      <w:r>
-        <w:t>.</w:t>
-      </w:r>
-      <w:bookmarkEnd w:id="8"/>
-      <w:r>
-        <w:t xml:space="preserve"> </w:t>
-      </w:r>
-      <w:r>
-        <w:t xml:space="preserve">Zdroj: citace zdroje, nebo autor, vlastní zpracování </w:t>
-      </w:r>
       <w:r>
         <w:br w:type="page"/>
       </w:r>
     </w:p>
     <w:p>
       <w:pPr>
-        <w:pStyle w:val="Heading1"/>
-      </w:pPr>
-      <w:bookmarkStart w:id="9" w:name="_Toc147739365"/>
+        <w:pStyle w:val="Heading4"/>
+      </w:pPr>
       <w:r>
         <w:lastRenderedPageBreak/>
-        <w:t xml:space="preserve">Shrnutí </w:t>
-      </w:r>
-      <w:r>
-        <w:t xml:space="preserve">a diskuse </w:t>
-      </w:r>
-      <w:r>
-        <w:t>výsledků</w:t>
-      </w:r>
-      <w:bookmarkEnd w:id="9"/>
+        <w:t xml:space="preserve"> </w:t>
+      </w:r>
+      <w:r>
+        <w:t xml:space="preserve">Geometry </w:t>
+      </w:r>
+      <w:proofErr w:type="spellStart"/>
+      <w:r>
+        <w:t>Shader</w:t>
+      </w:r>
+      <w:proofErr w:type="spellEnd"/>
     </w:p>
     <w:p>
-      <w:pPr>
-        <w:rPr>
-          <w:rFonts w:ascii="Arial" w:hAnsi="Arial"/>
-          <w:b/>
-          <w:bCs/>
-          <w:kern w:val="32"/>
-          <w:sz w:val="32"/>
-          <w:szCs w:val="32"/>
-        </w:rPr>
-      </w:pPr>
-      <w:r>
-        <w:t>Obsahuje souhrn a kritickou diskusi vlastních výsledků, získaných v průběhu řešení</w:t>
-      </w:r>
+      <w:r>
+        <w:t xml:space="preserve">Nepovinný </w:t>
+      </w:r>
+      <w:proofErr w:type="spellStart"/>
+      <w:r>
+        <w:t>shader</w:t>
+      </w:r>
+      <w:proofErr w:type="spellEnd"/>
+      <w:r>
+        <w:t xml:space="preserve">, který slouží k manipulaci a vytváření grafických primitiv. Nastává po zpracování Vertex </w:t>
+      </w:r>
+      <w:proofErr w:type="spellStart"/>
+      <w:r>
+        <w:t>shaderu</w:t>
+      </w:r>
+      <w:proofErr w:type="spellEnd"/>
+      <w:r>
+        <w:t xml:space="preserve">. Jako vstup využívají jedno grafické </w:t>
+      </w:r>
+      <w:proofErr w:type="spellStart"/>
+      <w:r>
+        <w:t>primitivum</w:t>
+      </w:r>
+      <w:proofErr w:type="spellEnd"/>
       <w:r>
         <w:t xml:space="preserve"> </w:t>
       </w:r>
       <w:r>
-        <w:t>problému (soulad výsledků s literaturou či předpoklady; výsledky a okolnosti, které</w:t>
+        <w:t xml:space="preserve">a na výstupu jich může být libovolný počet počínaje nulou. Příklady těchto primitiv jsou například </w:t>
+      </w:r>
+      <w:proofErr w:type="spellStart"/>
+      <w:r>
+        <w:t>points</w:t>
+      </w:r>
+      <w:proofErr w:type="spellEnd"/>
+      <w:r>
+        <w:t xml:space="preserve">, lines či </w:t>
+      </w:r>
+      <w:proofErr w:type="spellStart"/>
+      <w:r>
+        <w:t>triangles</w:t>
+      </w:r>
+      <w:proofErr w:type="spellEnd"/>
+      <w:r>
+        <w:t xml:space="preserve">. Častým využitím geometry </w:t>
+      </w:r>
+      <w:proofErr w:type="spellStart"/>
+      <w:r>
+        <w:t>shaderů</w:t>
+      </w:r>
+      <w:proofErr w:type="spellEnd"/>
+      <w:r>
+        <w:t xml:space="preserve"> může být například </w:t>
+      </w:r>
+      <w:proofErr w:type="spellStart"/>
+      <w:r>
+        <w:t>debugování</w:t>
+      </w:r>
+      <w:proofErr w:type="spellEnd"/>
+      <w:r>
+        <w:t xml:space="preserve"> normál. Jelikož je množné ke každému vertexu přidat kolmici a díky ní následovně </w:t>
+      </w:r>
+      <w:r>
+        <w:t>vidět,</w:t>
+      </w:r>
+      <w:r>
+        <w:t xml:space="preserve"> jestli se normály vypočítávají správně.</w:t>
+      </w:r>
+      <w:r>
+        <w:t xml:space="preserve"> Nicméně není vhodné využívat tento typ </w:t>
+      </w:r>
+      <w:proofErr w:type="spellStart"/>
+      <w:r>
+        <w:t>shaderu</w:t>
+      </w:r>
+      <w:proofErr w:type="spellEnd"/>
+      <w:r>
+        <w:t xml:space="preserve"> pro generování komplexnějších tvarů.</w:t>
       </w:r>
       <w:r>
         <w:t xml:space="preserve"> </w:t>
       </w:r>
-      <w:r>
-        <w:t>zvláště ovlivnily předkládanou práci, nové poznatky včetně jejich odvození ze získaných výstupů atd.).</w:t>
-      </w:r>
-      <w:r>
-        <w:t xml:space="preserve"> </w:t>
-      </w:r>
-      <w:r>
-        <w:br w:type="page"/>
-      </w:r>
+      <w:sdt>
+        <w:sdtPr>
+          <w:id w:val="1753623370"/>
+          <w:citation/>
+        </w:sdtPr>
+        <w:sdtContent>
+          <w:r>
+            <w:fldChar w:fldCharType="begin"/>
+          </w:r>
+          <w:r>
+            <w:instrText xml:space="preserve"> CITATION GeometryShader \l 1029 </w:instrText>
+          </w:r>
+          <w:r>
+            <w:fldChar w:fldCharType="separate"/>
+          </w:r>
+          <w:r>
+            <w:rPr>
+              <w:noProof/>
+            </w:rPr>
+            <w:t>(Geometry Shader, nedat)</w:t>
+          </w:r>
+          <w:r>
+            <w:fldChar w:fldCharType="end"/>
+          </w:r>
+        </w:sdtContent>
+      </w:sdt>
     </w:p>
     <w:p>
       <w:pPr>
-        <w:pStyle w:val="Heading1"/>
-      </w:pPr>
-      <w:bookmarkStart w:id="10" w:name="_Toc147739366"/>
-      <w:r>
-        <w:lastRenderedPageBreak/>
-        <w:t>Závěry a doporučení</w:t>
-      </w:r>
-      <w:bookmarkEnd w:id="10"/>
+        <w:pStyle w:val="Heading4"/>
+      </w:pPr>
+      <w:r>
+        <w:t xml:space="preserve"> </w:t>
+      </w:r>
+      <w:r>
+        <w:t xml:space="preserve">Fragment </w:t>
+      </w:r>
+      <w:proofErr w:type="spellStart"/>
+      <w:r>
+        <w:t>Shader</w:t>
+      </w:r>
+      <w:proofErr w:type="spellEnd"/>
     </w:p>
     <w:p>
       <w:r>
-        <w:t>Závěr představuje shrnutí, do jaké míry a jakým způsobem byly naplněny plánované</w:t>
+        <w:t xml:space="preserve">Fragment </w:t>
+      </w:r>
+      <w:proofErr w:type="spellStart"/>
+      <w:r>
+        <w:t>shader</w:t>
+      </w:r>
+      <w:proofErr w:type="spellEnd"/>
+      <w:r>
+        <w:t xml:space="preserve"> je </w:t>
+      </w:r>
+      <w:proofErr w:type="spellStart"/>
+      <w:r>
+        <w:t>shader</w:t>
+      </w:r>
+      <w:proofErr w:type="spellEnd"/>
+      <w:r>
+        <w:t>, který se využívá k zpracování fragmentu na set barev.</w:t>
       </w:r>
       <w:r>
         <w:t xml:space="preserve"> </w:t>
       </w:r>
       <w:r>
-        <w:t xml:space="preserve">cíle práce. Je vhodné naznačit i případné další (popř. alternativní) možnosti zkoumání dané problematiky a otevřené problémy pro další navazující práce. </w:t>
+        <w:t xml:space="preserve">Pozice každého fragmentu je již ve </w:t>
+      </w:r>
+      <w:proofErr w:type="spellStart"/>
+      <w:r>
+        <w:t>window</w:t>
+      </w:r>
+      <w:proofErr w:type="spellEnd"/>
+      <w:r>
+        <w:t xml:space="preserve"> </w:t>
+      </w:r>
+      <w:proofErr w:type="spellStart"/>
+      <w:r>
+        <w:t>space</w:t>
+      </w:r>
+      <w:proofErr w:type="spellEnd"/>
+      <w:r>
+        <w:t xml:space="preserve">. Tento </w:t>
+      </w:r>
+      <w:proofErr w:type="spellStart"/>
+      <w:r>
+        <w:t>shader</w:t>
+      </w:r>
+      <w:proofErr w:type="spellEnd"/>
+      <w:r>
+        <w:t xml:space="preserve"> v pomyslné </w:t>
+      </w:r>
+      <w:proofErr w:type="spellStart"/>
+      <w:r>
+        <w:t>pipeline</w:t>
+      </w:r>
+      <w:proofErr w:type="spellEnd"/>
+      <w:r>
+        <w:t xml:space="preserve"> zpracování </w:t>
+      </w:r>
+      <w:proofErr w:type="spellStart"/>
+      <w:r>
+        <w:t>shaderů</w:t>
+      </w:r>
+      <w:proofErr w:type="spellEnd"/>
+      <w:r>
+        <w:t xml:space="preserve"> navazuje na Vertex </w:t>
+      </w:r>
+      <w:proofErr w:type="spellStart"/>
+      <w:r>
+        <w:t>Shader</w:t>
+      </w:r>
+      <w:proofErr w:type="spellEnd"/>
+      <w:r>
+        <w:t>, z toho důvodu obsahuje veškerý z něj získaný výstup.</w:t>
+      </w:r>
+      <w:r>
+        <w:t xml:space="preserve"> </w:t>
+      </w:r>
+      <w:r>
+        <w:t xml:space="preserve">Výpočet tohoto </w:t>
+      </w:r>
+      <w:proofErr w:type="spellStart"/>
+      <w:r>
+        <w:t>shaderu</w:t>
+      </w:r>
+      <w:proofErr w:type="spellEnd"/>
+      <w:r>
+        <w:t xml:space="preserve"> nicméně</w:t>
+      </w:r>
+      <w:r>
+        <w:t xml:space="preserve"> nastává až po </w:t>
+      </w:r>
+      <w:proofErr w:type="spellStart"/>
+      <w:r>
+        <w:t>rasterizaci</w:t>
+      </w:r>
+      <w:proofErr w:type="spellEnd"/>
+      <w:r>
+        <w:t>.</w:t>
+      </w:r>
+      <w:r>
+        <w:t xml:space="preserve"> Jejich výstupem je tedy set barev. Jejich největší zastoupení je například při vytváření výpočtů pro světlo</w:t>
+      </w:r>
+      <w:r>
+        <w:t xml:space="preserve">. Pokud nebude existovat výstup z fragment </w:t>
+      </w:r>
+      <w:proofErr w:type="spellStart"/>
+      <w:r>
+        <w:t>shaderu</w:t>
+      </w:r>
+      <w:proofErr w:type="spellEnd"/>
+      <w:r>
+        <w:t>, bude barva nedefinovaná.</w:t>
+      </w:r>
+      <w:r>
+        <w:t xml:space="preserve"> </w:t>
+      </w:r>
+      <w:sdt>
+        <w:sdtPr>
+          <w:id w:val="104554706"/>
+          <w:citation/>
+        </w:sdtPr>
+        <w:sdtContent>
+          <w:r>
+            <w:fldChar w:fldCharType="begin"/>
+          </w:r>
+          <w:r>
+            <w:instrText xml:space="preserve"> CITATION FragmentShader \l 1029 </w:instrText>
+          </w:r>
+          <w:r>
+            <w:fldChar w:fldCharType="separate"/>
+          </w:r>
+          <w:r>
+            <w:rPr>
+              <w:noProof/>
+            </w:rPr>
+            <w:t>(Fragment Shader, 2020)</w:t>
+          </w:r>
+          <w:r>
+            <w:fldChar w:fldCharType="end"/>
+          </w:r>
+        </w:sdtContent>
+      </w:sdt>
+    </w:p>
+    <w:p>
+      <w:pPr>
+        <w:pStyle w:val="Heading2"/>
+      </w:pPr>
+      <w:r>
+        <w:t xml:space="preserve">Framework </w:t>
+      </w:r>
+      <w:proofErr w:type="spellStart"/>
+      <w:r>
+        <w:t>Three</w:t>
+      </w:r>
+      <w:proofErr w:type="spellEnd"/>
+      <w:r>
+        <w:t xml:space="preserve"> JS</w:t>
+      </w:r>
+    </w:p>
+    <w:p>
+      <w:proofErr w:type="spellStart"/>
+      <w:r>
+        <w:t>Three</w:t>
+      </w:r>
+      <w:proofErr w:type="spellEnd"/>
+      <w:r>
+        <w:t xml:space="preserve"> JS představuje dominantní </w:t>
+      </w:r>
+      <w:proofErr w:type="spellStart"/>
+      <w:r>
+        <w:t>JavaSript</w:t>
+      </w:r>
+      <w:proofErr w:type="spellEnd"/>
+      <w:r>
+        <w:t xml:space="preserve"> knihovnu pro práci s </w:t>
+      </w:r>
+      <w:proofErr w:type="spellStart"/>
+      <w:r>
+        <w:t>WebGL</w:t>
+      </w:r>
+      <w:proofErr w:type="spellEnd"/>
+      <w:r>
+        <w:t xml:space="preserve"> v rámci webu.</w:t>
       </w:r>
     </w:p>
     <w:p>
@@ -2771,13 +3319,269 @@
       <w:pPr>
         <w:pStyle w:val="Heading1"/>
       </w:pPr>
-      <w:bookmarkStart w:id="11" w:name="_Toc147739367"/>
+      <w:r>
+        <w:lastRenderedPageBreak/>
+        <w:t xml:space="preserve">Shrnutí </w:t>
+      </w:r>
+      <w:r>
+        <w:t xml:space="preserve">a diskuse </w:t>
+      </w:r>
+      <w:r>
+        <w:t>výsledků</w:t>
+      </w:r>
+      <w:bookmarkEnd w:id="4"/>
+    </w:p>
+    <w:p>
+      <w:pPr>
+        <w:rPr>
+          <w:rFonts w:ascii="Arial" w:hAnsi="Arial"/>
+          <w:b/>
+          <w:bCs/>
+          <w:kern w:val="32"/>
+          <w:sz w:val="32"/>
+          <w:szCs w:val="32"/>
+        </w:rPr>
+      </w:pPr>
+      <w:r>
+        <w:t>Obsahuje souhrn a kritickou diskusi vlastních výsledků, získaných v průběhu řešení</w:t>
+      </w:r>
+      <w:r>
+        <w:t xml:space="preserve"> </w:t>
+      </w:r>
+      <w:r>
+        <w:t>problému (soulad výsledků s literaturou či předpoklady; výsledky a okolnosti, které</w:t>
+      </w:r>
+      <w:r>
+        <w:t xml:space="preserve"> </w:t>
+      </w:r>
+      <w:r>
+        <w:t>zvláště ovlivnily předkládanou práci, nové poznatky včetně jejich odvození ze získaných výstupů atd.).</w:t>
+      </w:r>
+      <w:r>
+        <w:t xml:space="preserve"> </w:t>
+      </w:r>
+      <w:r>
+        <w:br w:type="page"/>
+      </w:r>
+    </w:p>
+    <w:p>
+      <w:pPr>
+        <w:pStyle w:val="Heading1"/>
+      </w:pPr>
+      <w:bookmarkStart w:id="5" w:name="_Toc147739366"/>
+      <w:r>
+        <w:lastRenderedPageBreak/>
+        <w:t>Závěry a doporučení</w:t>
+      </w:r>
+      <w:bookmarkEnd w:id="5"/>
+    </w:p>
+    <w:p>
+      <w:r>
+        <w:t>Závěr představuje shrnutí, do jaké míry a jakým způsobem byly naplněny plánované</w:t>
+      </w:r>
+      <w:r>
+        <w:t xml:space="preserve"> </w:t>
+      </w:r>
+      <w:r>
+        <w:t xml:space="preserve">cíle práce. Je vhodné naznačit i případné další (popř. alternativní) možnosti zkoumání dané problematiky a otevřené problémy pro další navazující práce. </w:t>
+      </w:r>
+    </w:p>
+    <w:p>
+      <w:pPr>
+        <w:spacing w:line="240" w:lineRule="auto"/>
+        <w:jc w:val="left"/>
+        <w:rPr>
+          <w:rFonts w:ascii="Arial" w:hAnsi="Arial"/>
+          <w:b/>
+          <w:bCs/>
+          <w:kern w:val="32"/>
+          <w:sz w:val="32"/>
+          <w:szCs w:val="32"/>
+        </w:rPr>
+      </w:pPr>
+      <w:r>
+        <w:br w:type="page"/>
+      </w:r>
+    </w:p>
+    <w:p>
+      <w:pPr>
+        <w:pStyle w:val="Heading1"/>
+      </w:pPr>
+      <w:bookmarkStart w:id="6" w:name="_Toc147739367"/>
       <w:r>
         <w:lastRenderedPageBreak/>
         <w:t>Seznam použité literatury</w:t>
       </w:r>
-      <w:bookmarkEnd w:id="11"/>
+      <w:bookmarkEnd w:id="6"/>
     </w:p>
+    <w:sdt>
+      <w:sdtPr>
+        <w:rPr>
+          <w:rFonts w:ascii="Cambria" w:hAnsi="Cambria"/>
+          <w:b w:val="0"/>
+          <w:bCs w:val="0"/>
+          <w:i/>
+          <w:kern w:val="0"/>
+          <w:sz w:val="20"/>
+          <w:szCs w:val="24"/>
+          <w:lang w:val="en-GB"/>
+        </w:rPr>
+        <w:id w:val="-1179426564"/>
+        <w:docPartObj>
+          <w:docPartGallery w:val="Bibliographies"/>
+          <w:docPartUnique/>
+        </w:docPartObj>
+      </w:sdtPr>
+      <w:sdtEndPr>
+        <w:rPr>
+          <w:lang w:val="cs-CZ"/>
+        </w:rPr>
+      </w:sdtEndPr>
+      <w:sdtContent>
+        <w:p>
+          <w:pPr>
+            <w:pStyle w:val="Heading1"/>
+          </w:pPr>
+          <w:r>
+            <w:rPr>
+              <w:lang w:val="en-GB"/>
+            </w:rPr>
+            <w:t>References</w:t>
+          </w:r>
+        </w:p>
+        <w:sdt>
+          <w:sdtPr>
+            <w:id w:val="-573587230"/>
+            <w:bibliography/>
+          </w:sdtPr>
+          <w:sdtContent>
+            <w:p>
+              <w:pPr>
+                <w:pStyle w:val="Zdroj"/>
+                <w:rPr>
+                  <w:noProof/>
+                  <w:sz w:val="24"/>
+                  <w:lang w:val="en-GB"/>
+                </w:rPr>
+              </w:pPr>
+              <w:r>
+                <w:fldChar w:fldCharType="begin"/>
+              </w:r>
+              <w:r>
+                <w:instrText>BIBLIOGRAPHY</w:instrText>
+              </w:r>
+              <w:r>
+                <w:fldChar w:fldCharType="separate"/>
+              </w:r>
+              <w:r>
+                <w:rPr>
+                  <w:iCs/>
+                  <w:noProof/>
+                  <w:lang w:val="en-GB"/>
+                </w:rPr>
+                <w:t>From WebGL to WebGPU</w:t>
+              </w:r>
+              <w:r>
+                <w:rPr>
+                  <w:noProof/>
+                  <w:lang w:val="en-GB"/>
+                </w:rPr>
+                <w:t>. (2023, September 19). Retrieved from Chrome for Developers: https://developer.chrome.com/blog/from-webgl-to-webgpu</w:t>
+              </w:r>
+            </w:p>
+            <w:p>
+              <w:pPr>
+                <w:pStyle w:val="Zdroj"/>
+                <w:rPr>
+                  <w:noProof/>
+                  <w:lang w:val="en-US"/>
+                </w:rPr>
+              </w:pPr>
+              <w:r>
+                <w:rPr>
+                  <w:iCs/>
+                  <w:noProof/>
+                  <w:lang w:val="en-US"/>
+                </w:rPr>
+                <w:t>Legacy OpenGL</w:t>
+              </w:r>
+              <w:r>
+                <w:rPr>
+                  <w:noProof/>
+                  <w:lang w:val="en-US"/>
+                </w:rPr>
+                <w:t>. (2016, 5 11). Retrieved from khronos: https://www.khronos.org/opengl/wiki/Legacy_OpenGL</w:t>
+              </w:r>
+            </w:p>
+            <w:p>
+              <w:pPr>
+                <w:pStyle w:val="Zdroj"/>
+                <w:rPr>
+                  <w:noProof/>
+                  <w:lang w:val="en-US"/>
+                </w:rPr>
+              </w:pPr>
+              <w:r>
+                <w:rPr>
+                  <w:iCs/>
+                  <w:noProof/>
+                  <w:lang w:val="en-US"/>
+                </w:rPr>
+                <w:t>WebGL: 2D and 3D graphics for the web</w:t>
+              </w:r>
+              <w:r>
+                <w:rPr>
+                  <w:noProof/>
+                  <w:lang w:val="en-US"/>
+                </w:rPr>
+                <w:t>. (2024, September 28). Retrieved from developer.mozilla.org: https://developer.mozilla.org/en-US/docs/Web/API/WebGL_API</w:t>
+              </w:r>
+            </w:p>
+            <w:p>
+              <w:pPr>
+                <w:pStyle w:val="Zdroj"/>
+                <w:rPr>
+                  <w:noProof/>
+                  <w:lang w:val="en-GB"/>
+                </w:rPr>
+              </w:pPr>
+              <w:r>
+                <w:rPr>
+                  <w:iCs/>
+                  <w:noProof/>
+                  <w:lang w:val="en-GB"/>
+                </w:rPr>
+                <w:t>WebGPU API</w:t>
+              </w:r>
+              <w:r>
+                <w:rPr>
+                  <w:noProof/>
+                  <w:lang w:val="en-GB"/>
+                </w:rPr>
+                <w:t>. (2024 , August 2). Retrieved from developer.mozilla.org: https://developer.mozilla.org/en-US/docs/Web/API/WebGPU_API</w:t>
+              </w:r>
+            </w:p>
+            <w:p>
+              <w:pPr>
+                <w:pStyle w:val="Zdroj"/>
+              </w:pPr>
+              <w:r>
+                <w:rPr>
+                  <w:b/>
+                  <w:bCs/>
+                </w:rPr>
+                <w:fldChar w:fldCharType="end"/>
+              </w:r>
+            </w:p>
+          </w:sdtContent>
+        </w:sdt>
+      </w:sdtContent>
+    </w:sdt>
+    <w:p/>
+    <w:p/>
+    <w:p/>
+    <w:p/>
+    <w:p/>
     <w:p>
       <w:pPr>
         <w:rPr>
@@ -2790,21 +3594,56 @@
           <w:rFonts w:eastAsia="Calibri"/>
           <w:lang w:bidi="ar-SA"/>
         </w:rPr>
-        <w:t xml:space="preserve">Zdroje jsou v seznamu zdrojů na konci práce seřazeny v pořadí dle použité metody </w:t>
-      </w:r>
+        <w:t>Zdroje jsou v seznamu zdrojů na konci práce seřazeny v pořadí dle použité metody odkazování (viz dále), bez třídění podle typu zdrojů. Citace a jejich vyznačení do textu se řídí postupem podle ČSN ISO 690 Bibliografické citace z roku 2022  (</w:t>
+      </w:r>
+      <w:hyperlink r:id="rId11" w:history="1">
+        <w:r>
+          <w:rPr>
+            <w:rStyle w:val="Hyperlink"/>
+            <w:rFonts w:eastAsia="Calibri"/>
+            <w:lang w:bidi="ar-SA"/>
+          </w:rPr>
+          <w:t>https://citace.zcu.cz/</w:t>
+        </w:r>
+      </w:hyperlink>
       <w:r>
         <w:rPr>
           <w:rFonts w:eastAsia="Calibri"/>
           <w:lang w:bidi="ar-SA"/>
         </w:rPr>
-        <w:t>o</w:t>
-      </w:r>
+        <w:t>), případně normou APA (</w:t>
+      </w:r>
+      <w:hyperlink r:id="rId12" w:history="1">
+        <w:r>
+          <w:rPr>
+            <w:rStyle w:val="Hyperlink"/>
+            <w:rFonts w:eastAsia="Calibri"/>
+            <w:lang w:bidi="ar-SA"/>
+          </w:rPr>
+          <w:t>https://apastyle.apa.org/</w:t>
+        </w:r>
+      </w:hyperlink>
       <w:r>
         <w:rPr>
           <w:rFonts w:eastAsia="Calibri"/>
           <w:lang w:bidi="ar-SA"/>
         </w:rPr>
-        <w:t>dkazování (viz dále), bez třídění podle typu zdrojů. Citace a jejich vyznačení do textu se řídí</w:t>
+        <w:t xml:space="preserve">). </w:t>
+      </w:r>
+    </w:p>
+    <w:p>
+      <w:pPr>
+        <w:rPr>
+          <w:rFonts w:eastAsia="Calibri"/>
+          <w:lang w:bidi="ar-SA"/>
+        </w:rPr>
+      </w:pPr>
+      <w:r>
+        <w:rPr>
+          <w:rFonts w:eastAsia="Calibri"/>
+          <w:lang w:bidi="ar-SA"/>
+        </w:rPr>
+        <w:t>Pro odkazování na zdroje v textu se používá buď Harvardský citační styl „autor/organizace (rok)“, nebo metoda číselných odkazů formátu „[1]“, nebo „(1)“, v závislosti na zvyklostech ve zkoumané oblasti. Seznam zdrojů na konci práce (bibliografie) se v prvním případě (autor</w:t>
       </w:r>
       <w:r>
         <w:rPr>
@@ -2818,23 +3657,76 @@
           <w:rFonts w:eastAsia="Calibri"/>
           <w:lang w:bidi="ar-SA"/>
         </w:rPr>
-        <w:t>postupem podle ČSN ISO 690 Bibliografické citace z roku 2022</w:t>
+        <w:t>rok) řadí zpravidla abecedně, v druhém případě (číslované odkazy) zpravidla dle pořadí</w:t>
       </w:r>
       <w:r>
         <w:rPr>
           <w:rFonts w:eastAsia="Calibri"/>
           <w:lang w:bidi="ar-SA"/>
         </w:rPr>
-        <w:t xml:space="preserve">  (</w:t>
-      </w:r>
-      <w:hyperlink r:id="rId12" w:history="1">
+        <w:t xml:space="preserve"> </w:t>
+      </w:r>
+      <w:r>
+        <w:rPr>
+          <w:rFonts w:eastAsia="Calibri"/>
+          <w:lang w:bidi="ar-SA"/>
+        </w:rPr>
+        <w:t>výskytu. Pro systematickou správu citací je možné použít některý z dostupných softwarových nástrojů (např. Citace PRO Free</w:t>
+      </w:r>
+      <w:r>
+        <w:rPr>
+          <w:rFonts w:eastAsia="Calibri"/>
+          <w:lang w:bidi="ar-SA"/>
+        </w:rPr>
+        <w:t xml:space="preserve"> (https://www.citace.com/</w:t>
+      </w:r>
+      <w:proofErr w:type="spellStart"/>
+      <w:r>
+        <w:rPr>
+          <w:rFonts w:eastAsia="Calibri"/>
+          <w:lang w:bidi="ar-SA"/>
+        </w:rPr>
+        <w:t>vytvorit</w:t>
+      </w:r>
+      <w:proofErr w:type="spellEnd"/>
+      <w:r>
+        <w:rPr>
+          <w:rFonts w:eastAsia="Calibri"/>
+          <w:lang w:bidi="ar-SA"/>
+        </w:rPr>
+        <w:t>-citaci)</w:t>
+      </w:r>
+      <w:r>
+        <w:rPr>
+          <w:rFonts w:eastAsia="Calibri"/>
+          <w:lang w:bidi="ar-SA"/>
+        </w:rPr>
+        <w:t xml:space="preserve">, </w:t>
+      </w:r>
+      <w:proofErr w:type="spellStart"/>
+      <w:r>
+        <w:rPr>
+          <w:rFonts w:eastAsia="Calibri"/>
+          <w:lang w:bidi="ar-SA"/>
+        </w:rPr>
+        <w:t>Zotero</w:t>
+      </w:r>
+      <w:proofErr w:type="spellEnd"/>
+      <w:r>
+        <w:rPr>
+          <w:rFonts w:eastAsia="Calibri"/>
+          <w:lang w:bidi="ar-SA"/>
+        </w:rPr>
+        <w:t xml:space="preserve"> (</w:t>
+      </w:r>
+      <w:hyperlink r:id="rId13" w:history="1">
         <w:r>
           <w:rPr>
             <w:rStyle w:val="Hyperlink"/>
             <w:rFonts w:eastAsia="Calibri"/>
             <w:lang w:bidi="ar-SA"/>
           </w:rPr>
-          <w:t>https://citace.zcu.cz/</w:t>
+          <w:t>https://www.zotero.org/</w:t>
         </w:r>
       </w:hyperlink>
       <w:r>
@@ -2849,60 +3741,7 @@
           <w:rFonts w:eastAsia="Calibri"/>
           <w:lang w:bidi="ar-SA"/>
         </w:rPr>
-        <w:t>, případně normou APA</w:t>
-      </w:r>
-      <w:r>
-        <w:rPr>
-          <w:rFonts w:eastAsia="Calibri"/>
-          <w:lang w:bidi="ar-SA"/>
-        </w:rPr>
-        <w:t xml:space="preserve"> (</w:t>
-      </w:r>
-      <w:hyperlink r:id="rId13" w:history="1">
-        <w:r>
-          <w:rPr>
-            <w:rStyle w:val="Hyperlink"/>
-            <w:rFonts w:eastAsia="Calibri"/>
-            <w:lang w:bidi="ar-SA"/>
-          </w:rPr>
-          <w:t>https://apastyle.apa.org/</w:t>
-        </w:r>
-      </w:hyperlink>
-      <w:r>
-        <w:rPr>
-          <w:rFonts w:eastAsia="Calibri"/>
-          <w:lang w:bidi="ar-SA"/>
-        </w:rPr>
-        <w:t xml:space="preserve">). </w:t>
-      </w:r>
-    </w:p>
-    <w:p>
-      <w:pPr>
-        <w:rPr>
-          <w:rFonts w:eastAsia="Calibri"/>
-          <w:lang w:bidi="ar-SA"/>
-        </w:rPr>
-      </w:pPr>
-      <w:r>
-        <w:rPr>
-          <w:rFonts w:eastAsia="Calibri"/>
-          <w:lang w:bidi="ar-SA"/>
-        </w:rPr>
-        <w:t>Pro odkazování na zdroje v textu se používá buď Harvardský citační styl „autor</w:t>
-      </w:r>
-      <w:r>
-        <w:rPr>
-          <w:rFonts w:eastAsia="Calibri"/>
-          <w:lang w:bidi="ar-SA"/>
-        </w:rPr>
-        <w:t>/organizace</w:t>
-      </w:r>
-      <w:r>
-        <w:rPr>
-          <w:rFonts w:eastAsia="Calibri"/>
-          <w:lang w:bidi="ar-SA"/>
-        </w:rPr>
-        <w:t xml:space="preserve"> (rok)“,</w:t>
+        <w:t>, nebo v MS Word panel Reference/Citace a</w:t>
       </w:r>
       <w:r>
         <w:rPr>
@@ -2916,7 +3755,35 @@
           <w:rFonts w:eastAsia="Calibri"/>
           <w:lang w:bidi="ar-SA"/>
         </w:rPr>
-        <w:t>nebo metoda číselných odkazů formátu „[1]“, nebo „(1)“, v závislosti na zvyklostech ve</w:t>
+        <w:t>bibliografie)</w:t>
+      </w:r>
+      <w:r>
+        <w:rPr>
+          <w:rFonts w:eastAsia="Calibri"/>
+          <w:lang w:bidi="ar-SA"/>
+        </w:rPr>
+        <w:t>.</w:t>
+      </w:r>
+      <w:r>
+        <w:rPr>
+          <w:rFonts w:eastAsia="Calibri"/>
+          <w:lang w:bidi="ar-SA"/>
+        </w:rPr>
+        <w:t xml:space="preserve"> Citační styl může být stanoven jednotně pro celý studijní program/specializaci. Student se řídí instrukcemi určenými vedoucím práce. Odkaz na zdroj v</w:t>
+      </w:r>
+      <w:r>
+        <w:rPr>
+          <w:rFonts w:eastAsia="Calibri"/>
+          <w:lang w:bidi="ar-SA"/>
+        </w:rPr>
+        <w:t> </w:t>
+      </w:r>
+      <w:r>
+        <w:rPr>
+          <w:rFonts w:eastAsia="Calibri"/>
+          <w:lang w:bidi="ar-SA"/>
+        </w:rPr>
+        <w:t>textu</w:t>
       </w:r>
       <w:r>
         <w:rPr>
@@ -2930,149 +3797,6 @@
           <w:rFonts w:eastAsia="Calibri"/>
           <w:lang w:bidi="ar-SA"/>
         </w:rPr>
-        <w:t>zkoumané oblasti. Seznam zdrojů na konci práce (bibliografie) se v prvním případě (autor</w:t>
-      </w:r>
-      <w:r>
-        <w:rPr>
-          <w:rFonts w:eastAsia="Calibri"/>
-          <w:lang w:bidi="ar-SA"/>
-        </w:rPr>
-        <w:t xml:space="preserve"> </w:t>
-      </w:r>
-      <w:r>
-        <w:rPr>
-          <w:rFonts w:eastAsia="Calibri"/>
-          <w:lang w:bidi="ar-SA"/>
-        </w:rPr>
-        <w:t>rok) řadí zpravidla abecedně, v druhém případě (číslované odkazy) zpravidla dle pořadí</w:t>
-      </w:r>
-      <w:r>
-        <w:rPr>
-          <w:rFonts w:eastAsia="Calibri"/>
-          <w:lang w:bidi="ar-SA"/>
-        </w:rPr>
-        <w:t xml:space="preserve"> </w:t>
-      </w:r>
-      <w:r>
-        <w:rPr>
-          <w:rFonts w:eastAsia="Calibri"/>
-          <w:lang w:bidi="ar-SA"/>
-        </w:rPr>
-        <w:t>výskytu. Pro systematickou správu citací je možné použít některý z dostupných softwarových nástrojů (např. Citace PRO Free</w:t>
-      </w:r>
-      <w:r>
-        <w:rPr>
-          <w:rFonts w:eastAsia="Calibri"/>
-          <w:lang w:bidi="ar-SA"/>
-        </w:rPr>
-        <w:t xml:space="preserve"> (</w:t>
-      </w:r>
-      <w:r>
-        <w:rPr>
-          <w:rFonts w:eastAsia="Calibri"/>
-          <w:lang w:bidi="ar-SA"/>
-        </w:rPr>
-        <w:t>https://www.citace.com/vytvorit-citaci</w:t>
-      </w:r>
-      <w:r>
-        <w:rPr>
-          <w:rFonts w:eastAsia="Calibri"/>
-          <w:lang w:bidi="ar-SA"/>
-        </w:rPr>
-        <w:t>)</w:t>
-      </w:r>
-      <w:r>
-        <w:rPr>
-          <w:rFonts w:eastAsia="Calibri"/>
-          <w:lang w:bidi="ar-SA"/>
-        </w:rPr>
-        <w:t>, Zotero</w:t>
-      </w:r>
-      <w:r>
-        <w:rPr>
-          <w:rFonts w:eastAsia="Calibri"/>
-          <w:lang w:bidi="ar-SA"/>
-        </w:rPr>
-        <w:t xml:space="preserve"> (</w:t>
-      </w:r>
-      <w:hyperlink r:id="rId14" w:history="1">
-        <w:r>
-          <w:rPr>
-            <w:rStyle w:val="Hyperlink"/>
-            <w:rFonts w:eastAsia="Calibri"/>
-            <w:lang w:bidi="ar-SA"/>
-          </w:rPr>
-          <w:t>https://www.zotero.org/</w:t>
-        </w:r>
-      </w:hyperlink>
-      <w:r>
-        <w:rPr>
-          <w:rFonts w:eastAsia="Calibri"/>
-          <w:lang w:bidi="ar-SA"/>
-        </w:rPr>
-        <w:t>)</w:t>
-      </w:r>
-      <w:r>
-        <w:rPr>
-          <w:rFonts w:eastAsia="Calibri"/>
-          <w:lang w:bidi="ar-SA"/>
-        </w:rPr>
-        <w:t>, nebo v MS Word panel Reference/Citace a</w:t>
-      </w:r>
-      <w:r>
-        <w:rPr>
-          <w:rFonts w:eastAsia="Calibri"/>
-          <w:lang w:bidi="ar-SA"/>
-        </w:rPr>
-        <w:t xml:space="preserve"> </w:t>
-      </w:r>
-      <w:r>
-        <w:rPr>
-          <w:rFonts w:eastAsia="Calibri"/>
-          <w:lang w:bidi="ar-SA"/>
-        </w:rPr>
-        <w:t>bibliografie)</w:t>
-      </w:r>
-      <w:r>
-        <w:rPr>
-          <w:rFonts w:eastAsia="Calibri"/>
-          <w:lang w:bidi="ar-SA"/>
-        </w:rPr>
-        <w:t>.</w:t>
-      </w:r>
-      <w:r>
-        <w:rPr>
-          <w:rFonts w:eastAsia="Calibri"/>
-          <w:lang w:bidi="ar-SA"/>
-        </w:rPr>
-        <w:t xml:space="preserve"> Citační styl může být stanoven jednotně pro celý studijní program/specializaci. Student se řídí instrukcemi určenými vedoucím práce. Odkaz na zdroj v</w:t>
-      </w:r>
-      <w:r>
-        <w:rPr>
-          <w:rFonts w:eastAsia="Calibri"/>
-          <w:lang w:bidi="ar-SA"/>
-        </w:rPr>
-        <w:t> </w:t>
-      </w:r>
-      <w:r>
-        <w:rPr>
-          <w:rFonts w:eastAsia="Calibri"/>
-          <w:lang w:bidi="ar-SA"/>
-        </w:rPr>
-        <w:t>textu</w:t>
-      </w:r>
-      <w:r>
-        <w:rPr>
-          <w:rFonts w:eastAsia="Calibri"/>
-          <w:lang w:bidi="ar-SA"/>
-        </w:rPr>
-        <w:t xml:space="preserve"> </w:t>
-      </w:r>
-      <w:r>
-        <w:rPr>
-          <w:rFonts w:eastAsia="Calibri"/>
-          <w:lang w:bidi="ar-SA"/>
-        </w:rPr>
         <w:t>musí být umístěn tam, kde se začíná pracovat s převzatou informací, nezávisle na tom, jde</w:t>
       </w:r>
       <w:r>
@@ -3087,7 +3811,15 @@
           <w:rFonts w:eastAsia="Calibri"/>
           <w:lang w:bidi="ar-SA"/>
         </w:rPr>
-        <w:t>li o parafrázování či přímou citaci. U obrázků, schémat, tabulek, které vytvořil autor závěrečné práce na základě vlastního výzkumu, je uvedeno zdroj: vlastní. U vlastních fotografií</w:t>
+        <w:t xml:space="preserve">li o parafrázování či přímou citaci. U obrázků, schémat, tabulek, které vytvořil autor závěrečné práce na základě vlastního </w:t>
+      </w:r>
+      <w:r>
+        <w:rPr>
+          <w:rFonts w:eastAsia="Calibri"/>
+          <w:lang w:bidi="ar-SA"/>
+        </w:rPr>
+        <w:lastRenderedPageBreak/>
+        <w:t>výzkumu, je uvedeno zdroj: vlastní. U vlastních fotografií</w:t>
       </w:r>
       <w:r>
         <w:rPr>
@@ -3200,12 +3932,12 @@
       <w:pPr>
         <w:pStyle w:val="Heading1"/>
       </w:pPr>
-      <w:bookmarkStart w:id="12" w:name="_Toc147739368"/>
+      <w:bookmarkStart w:id="7" w:name="_Toc147739368"/>
       <w:r>
         <w:lastRenderedPageBreak/>
         <w:t>Přílohy</w:t>
       </w:r>
-      <w:bookmarkEnd w:id="12"/>
+      <w:bookmarkEnd w:id="7"/>
     </w:p>
     <w:p>
       <w:r>
@@ -3224,7 +3956,23 @@
     </w:p>
     <w:p>
       <w:r>
-        <w:t>přílohu v textu. Také v přílohách musí být korektně citovány použité zdroje informací. Digitální přílohy v podobě softwarových projektů mohou být také přiloženy formou odkazu na příslušný cloudový repositář projektu (Github, Gitlab apod.).</w:t>
+        <w:t>přílohu v textu. Také v přílohách musí být korektně citovány použité zdroje informací. Digitální přílohy v podobě softwarových projektů mohou být také přiloženy formou odkazu na příslušný cloudový repositář projektu (</w:t>
+      </w:r>
+      <w:proofErr w:type="spellStart"/>
+      <w:r>
+        <w:t>Github</w:t>
+      </w:r>
+      <w:proofErr w:type="spellEnd"/>
+      <w:r>
+        <w:t xml:space="preserve">, </w:t>
+      </w:r>
+      <w:proofErr w:type="spellStart"/>
+      <w:r>
+        <w:t>Gitlab</w:t>
+      </w:r>
+      <w:proofErr w:type="spellEnd"/>
+      <w:r>
+        <w:t xml:space="preserve"> apod.).</w:t>
       </w:r>
     </w:p>
     <w:p>
@@ -3236,8 +3984,8 @@
       <w:pPr>
         <w:spacing w:after="200" w:line="276" w:lineRule="auto"/>
         <w:sectPr>
-          <w:headerReference w:type="default" r:id="rId15"/>
-          <w:footerReference w:type="default" r:id="rId16"/>
+          <w:headerReference w:type="default" r:id="rId14"/>
+          <w:footerReference w:type="default" r:id="rId15"/>
           <w:pgSz w:w="11906" w:h="16838"/>
           <w:pgMar w:top="1134" w:right="1134" w:bottom="1134" w:left="1985" w:header="709" w:footer="709" w:gutter="0"/>
           <w:pgNumType w:start="1"/>
@@ -3255,8 +4003,8 @@
     <w:p>
       <w:pPr>
         <w:sectPr>
-          <w:headerReference w:type="default" r:id="rId17"/>
-          <w:footerReference w:type="default" r:id="rId18"/>
+          <w:headerReference w:type="default" r:id="rId16"/>
+          <w:footerReference w:type="default" r:id="rId17"/>
           <w:pgSz w:w="11906" w:h="16838"/>
           <w:pgMar w:top="1701" w:right="1701" w:bottom="1701" w:left="1701" w:header="709" w:footer="709" w:gutter="0"/>
           <w:pgNumType w:start="1"/>
@@ -3269,12 +4017,20 @@
       <w:pPr>
         <w:pStyle w:val="Heading1"/>
       </w:pPr>
-      <w:bookmarkStart w:id="13" w:name="_Toc147739369"/>
+      <w:bookmarkStart w:id="8" w:name="_Toc147739369"/>
       <w:r>
         <w:lastRenderedPageBreak/>
-        <w:t>Zadání práce z IS (eVŠKP)</w:t>
-      </w:r>
-      <w:bookmarkEnd w:id="13"/>
+        <w:t>Zadání práce z IS (</w:t>
+      </w:r>
+      <w:proofErr w:type="spellStart"/>
+      <w:r>
+        <w:t>eVŠKP</w:t>
+      </w:r>
+      <w:proofErr w:type="spellEnd"/>
+      <w:r>
+        <w:t>)</w:t>
+      </w:r>
+      <w:bookmarkEnd w:id="8"/>
     </w:p>
     <w:p>
       <w:r>
@@ -3283,9 +4039,25 @@
     </w:p>
     <w:p>
       <w:r>
-        <w:t>práce se svým vedoucím práce a vložil do STAGu, je součástí odevzdávané elektronické (popř. tištěné, je-li to požadováno) verze závěrečné práce. Zadání práce student získá z informačního systému eVŠKP (</w:t>
-      </w:r>
-      <w:hyperlink r:id="rId19" w:history="1">
+        <w:t xml:space="preserve">práce se svým vedoucím práce a vložil do </w:t>
+      </w:r>
+      <w:proofErr w:type="spellStart"/>
+      <w:r>
+        <w:t>STAGu</w:t>
+      </w:r>
+      <w:proofErr w:type="spellEnd"/>
+      <w:r>
+        <w:t xml:space="preserve">, je součástí odevzdávané elektronické (popř. tištěné, je-li to požadováno) verze závěrečné práce. Zadání práce student získá z informačního systému </w:t>
+      </w:r>
+      <w:proofErr w:type="spellStart"/>
+      <w:r>
+        <w:t>eVŠKP</w:t>
+      </w:r>
+      <w:proofErr w:type="spellEnd"/>
+      <w:r>
+        <w:t xml:space="preserve"> (</w:t>
+      </w:r>
+      <w:hyperlink r:id="rId18" w:history="1">
         <w:r>
           <w:rPr>
             <w:rStyle w:val="Hyperlink"/>
@@ -3298,7 +4070,7 @@
       </w:r>
     </w:p>
     <w:sectPr>
-      <w:headerReference w:type="default" r:id="rId20"/>
+      <w:headerReference w:type="default" r:id="rId19"/>
       <w:pgSz w:w="11906" w:h="16838"/>
       <w:pgMar w:top="1701" w:right="1701" w:bottom="1701" w:left="1701" w:header="709" w:footer="709" w:gutter="0"/>
       <w:pgNumType w:start="1"/>
@@ -7764,7 +8536,6 @@
     <w:next w:val="Normal"/>
     <w:link w:val="Heading4Char"/>
     <w:uiPriority w:val="9"/>
-    <w:semiHidden/>
     <w:unhideWhenUsed/>
     <w:qFormat/>
     <w:rsid w:val="0016335D"/>
@@ -7904,6 +8675,7 @@
   <w:style w:type="character" w:default="1" w:styleId="DefaultParagraphFont">
     <w:name w:val="Default Paragraph Font"/>
     <w:uiPriority w:val="1"/>
+    <w:semiHidden/>
     <w:unhideWhenUsed/>
   </w:style>
   <w:style w:type="table" w:default="1" w:styleId="TableNormal">
@@ -7976,7 +8748,6 @@
     <w:name w:val="Heading 4 Char"/>
     <w:link w:val="Heading4"/>
     <w:uiPriority w:val="9"/>
-    <w:semiHidden/>
     <w:rsid w:val="0016335D"/>
     <w:rPr>
       <w:rFonts w:ascii="Cambria" w:eastAsia="Times New Roman" w:hAnsi="Cambria" w:cs="Times New Roman"/>
@@ -8646,6 +9417,14 @@
       <w:shd w:val="clear" w:color="auto" w:fill="E1DFDD"/>
     </w:rPr>
   </w:style>
+  <w:style w:type="paragraph" w:styleId="Bibliography">
+    <w:name w:val="Bibliography"/>
+    <w:basedOn w:val="Normal"/>
+    <w:next w:val="Normal"/>
+    <w:uiPriority w:val="37"/>
+    <w:unhideWhenUsed/>
+    <w:rsid w:val="00A21C1C"/>
+  </w:style>
 </w:styles>
 </file>
 
@@ -8935,11 +9714,96 @@
 </file>
 
 <file path=customXml/item1.xml><?xml version="1.0" encoding="utf-8"?>
-<b:Sources xmlns:b="http://schemas.openxmlformats.org/officeDocument/2006/bibliography" xmlns="http://schemas.openxmlformats.org/officeDocument/2006/bibliography" SelectedStyle="\APA.XSL" StyleName="APA"/>
+<b:Sources xmlns:b="http://schemas.openxmlformats.org/officeDocument/2006/bibliography" xmlns="http://schemas.openxmlformats.org/officeDocument/2006/bibliography" SelectedStyle="\APASixthEditionOfficeOnline.xsl" StyleName="APA" Version="6">
+  <b:Source>
+    <b:Tag>1</b:Tag>
+    <b:SourceType>InternetSite</b:SourceType>
+    <b:Guid>{CA290291-9E09-4A2C-B6C5-D0D39882A77A}</b:Guid>
+    <b:Title>WebGL: 2D and 3D graphics for the web</b:Title>
+    <b:Year>2024</b:Year>
+    <b:LCID>en-US</b:LCID>
+    <b:InternetSiteTitle>developer.mozilla.org</b:InternetSiteTitle>
+    <b:Month>September</b:Month>
+    <b:Day>28</b:Day>
+    <b:URL>https://developer.mozilla.org/en-US/docs/Web/API/WebGL_API</b:URL>
+    <b:RefOrder>1</b:RefOrder>
+  </b:Source>
+  <b:Source>
+    <b:Tag>2</b:Tag>
+    <b:SourceType>InternetSite</b:SourceType>
+    <b:Guid>{A8CE8DEE-1596-4C1C-A808-12BD87FE2A41}</b:Guid>
+    <b:Title>From WebGL to WebGPU</b:Title>
+    <b:InternetSiteTitle>Chrome for Developers</b:InternetSiteTitle>
+    <b:Year>2023</b:Year>
+    <b:Month>September</b:Month>
+    <b:Day>19</b:Day>
+    <b:URL>https://developer.chrome.com/blog/from-webgl-to-webgpu</b:URL>
+    <b:RefOrder>2</b:RefOrder>
+  </b:Source>
+  <b:Source>
+    <b:Tag>Web24</b:Tag>
+    <b:SourceType>InternetSite</b:SourceType>
+    <b:Guid>{D0639D45-30C0-41BF-883E-8C8D20A59FB2}</b:Guid>
+    <b:Title>WebGPU API</b:Title>
+    <b:InternetSiteTitle>developer.mozilla.org</b:InternetSiteTitle>
+    <b:Year>2024 </b:Year>
+    <b:Month>August</b:Month>
+    <b:Day>2</b:Day>
+    <b:URL>https://developer.mozilla.org/en-US/docs/Web/API/WebGPU_API</b:URL>
+    <b:RefOrder>3</b:RefOrder>
+  </b:Source>
+  <b:Source>
+    <b:Tag>LegacyOpenGL</b:Tag>
+    <b:SourceType>InternetSite</b:SourceType>
+    <b:Guid>{1AEEE4FC-B831-4E70-BE98-3A0C8B1BF082}</b:Guid>
+    <b:Title>Legacy OpenGL</b:Title>
+    <b:Year>2016</b:Year>
+    <b:LCID>en-US</b:LCID>
+    <b:InternetSiteTitle>khronos</b:InternetSiteTitle>
+    <b:Month>5</b:Month>
+    <b:Day>11</b:Day>
+    <b:URL>https://www.khronos.org/opengl/wiki/Legacy_OpenGL</b:URL>
+    <b:RefOrder>4</b:RefOrder>
+  </b:Source>
+  <b:Source>
+    <b:Tag>VertexShader</b:Tag>
+    <b:SourceType>InternetSite</b:SourceType>
+    <b:Guid>{7C81F5C9-1E17-4274-8E01-A9C0E54AD31C}</b:Guid>
+    <b:Title>Vertex Shader</b:Title>
+    <b:InternetSiteTitle>khronos</b:InternetSiteTitle>
+    <b:Year>2017</b:Year>
+    <b:Month>11</b:Month>
+    <b:Day>10</b:Day>
+    <b:URL>https://www.khronos.org/opengl/wiki/Vertex_Shader</b:URL>
+    <b:RefOrder>5</b:RefOrder>
+  </b:Source>
+  <b:Source>
+    <b:Tag>FragmentShader</b:Tag>
+    <b:SourceType>InternetSite</b:SourceType>
+    <b:Guid>{10A4F078-394A-4A9F-AAB6-3EB87F7D84BD}</b:Guid>
+    <b:Title>Fragment Shader</b:Title>
+    <b:InternetSiteTitle>khronos</b:InternetSiteTitle>
+    <b:Year>2020</b:Year>
+    <b:Month>11</b:Month>
+    <b:Day>25</b:Day>
+    <b:URL>https://www.khronos.org/opengl/wiki/Fragment_Shader</b:URL>
+    <b:RefOrder>7</b:RefOrder>
+  </b:Source>
+  <b:Source>
+    <b:Tag>GeometryShader</b:Tag>
+    <b:SourceType>InternetSite</b:SourceType>
+    <b:Guid>{937FF609-1611-4B97-B0B2-9C3447E1DB0C}</b:Guid>
+    <b:Title>Geometry Shader</b:Title>
+    <b:InternetSiteTitle>learnopengl</b:InternetSiteTitle>
+    <b:Year>nedat</b:Year>
+    <b:URL>https://learnopengl.com/Advanced-OpenGL/Geometry-Shader</b:URL>
+    <b:RefOrder>6</b:RefOrder>
+  </b:Source>
+</b:Sources>
 </file>
 
 <file path=customXml/itemProps1.xml><?xml version="1.0" encoding="utf-8"?>
-<ds:datastoreItem xmlns:ds="http://schemas.openxmlformats.org/officeDocument/2006/customXml" ds:itemID="{A3DA9AE2-2D3E-44AA-ABEF-108FF09B8AD5}">
+<ds:datastoreItem xmlns:ds="http://schemas.openxmlformats.org/officeDocument/2006/customXml" ds:itemID="{A2098818-4B2E-455F-A096-2CACAB908553}">
   <ds:schemaRefs>
     <ds:schemaRef ds:uri="http://schemas.openxmlformats.org/officeDocument/2006/bibliography"/>
   </ds:schemaRefs>

</xml_diff>